<commit_message>
Sorted requirements b/w functional/nonfunctional. Still needs descriptions for non-functional.
</commit_message>
<xml_diff>
--- a/doc/Project Backlog.docx
+++ b/doc/Project Backlog.docx
@@ -244,18 +244,8 @@
                     <w:sz w:val="28"/>
                     <w:szCs w:val="28"/>
                   </w:rPr>
-                  <w:t xml:space="preserve">Anthony </w:t>
+                  <w:t>Anthony Goeckner</w:t>
                 </w:r>
-                <w:proofErr w:type="spellStart"/>
-                <w:r>
-                  <w:rPr>
-                    <w:color w:val="000000" w:themeColor="accent1"/>
-                    <w:sz w:val="28"/>
-                    <w:szCs w:val="28"/>
-                  </w:rPr>
-                  <w:t>Goeckner</w:t>
-                </w:r>
-                <w:proofErr w:type="spellEnd"/>
               </w:p>
               <w:p>
                 <w:pPr>
@@ -512,7 +502,10 @@
         <w:t xml:space="preserve"> 197</w:t>
       </w:r>
       <w:r>
-        <w:t xml:space="preserve">0’s. The machines have continued to use PIN and card to authenticate a user. During the same time fraudsters and hackers have continued to grow the arsenal of tools they have available to penetrate these systems. </w:t>
+        <w:t>0</w:t>
+      </w:r>
+      <w:r>
+        <w:t xml:space="preserve">s. The machines have continued to use PIN and card to authenticate a user. During the same time fraudsters and hackers have continued to grow the arsenal of tools they have available to penetrate these systems. </w:t>
       </w:r>
     </w:p>
     <w:p>
@@ -596,10 +589,7 @@
         </w:rPr>
       </w:pPr>
       <w:r>
-        <w:t>Conventional ATM machines</w:t>
-      </w:r>
-      <w:r>
-        <w:t xml:space="preserve"> are limited by their authentication techniques. Originally ATMs were created because banks wanted to have tellers 24 hours a day, this was proving to be quite expensive. Keeping this in mind, current ATM machines should provide at least as much security as a human teller.  However, a fraudster today only needs a PIN that he/she can acquire through a multitude of attack vectors on the user’s digital data and the card can be acquired through physical theft. Then on, if the thief were to walk up to a teller with a card and PIN, a teller would be able to detect that the person doesn’t match the photo id on record and prevent any fraudulent withdrawals. The machines don’t provide this level of security but ATM2.0 does.</w:t>
+        <w:t>Conventional ATM machines are limited by their authentication techniques. Originally ATMs were created because banks wanted to have tellers 24 hours a day, this was proving to be quite expensive. Keeping this in mind, current ATM machines should provide at least as much security as a human teller.  However, a fraudster today only needs a PIN that he/she can acquire through a multitude of attack vectors on the user’s digital data and the card can be acquired through physical theft. Then on, if the thief were to walk up to a teller with a card and PIN, a teller would be able to detect that the person doesn’t match the photo id on record and prevent any fraudulent withdrawals. The machines don’t provide this level of security but ATM2.0 does.</w:t>
       </w:r>
     </w:p>
     <w:p>
@@ -635,16 +625,7 @@
           <w:sz w:val="24"/>
           <w:szCs w:val="24"/>
         </w:rPr>
-        <w:t>As a user, I need to withdra</w:t>
-      </w:r>
-      <w:bookmarkStart w:id="0" w:name="_GoBack"/>
-      <w:bookmarkEnd w:id="0"/>
-      <w:r>
-        <w:rPr>
-          <w:sz w:val="24"/>
-          <w:szCs w:val="24"/>
-        </w:rPr>
-        <w:t>w specific amounts of money.</w:t>
+        <w:t>As a user, I need to withdraw specific amounts of money.</w:t>
       </w:r>
     </w:p>
     <w:p>
@@ -985,21 +966,7 @@
           <w:sz w:val="24"/>
           <w:szCs w:val="24"/>
         </w:rPr>
-        <w:t xml:space="preserve">As a </w:t>
-      </w:r>
-      <w:r>
-        <w:rPr>
-          <w:sz w:val="24"/>
-          <w:szCs w:val="24"/>
-        </w:rPr>
-        <w:t>developer</w:t>
-      </w:r>
-      <w:r>
-        <w:rPr>
-          <w:sz w:val="24"/>
-          <w:szCs w:val="24"/>
-        </w:rPr>
-        <w:t>, I would like to have code that can be easily understood</w:t>
+        <w:t>As a user, I would like the ability to enter an “emergency PIN”, which will contact the police in case of robbery.</w:t>
       </w:r>
     </w:p>
     <w:p>
@@ -1033,7 +1000,7 @@
           <w:sz w:val="24"/>
           <w:szCs w:val="24"/>
         </w:rPr>
-        <w:t>, I would like code that is built to be updated later</w:t>
+        <w:t>, I would like to use Triple DES level encryption on the authentication data collected from the user before being sent to the network layer.</w:t>
       </w:r>
     </w:p>
     <w:p>
@@ -1067,7 +1034,7 @@
           <w:sz w:val="24"/>
           <w:szCs w:val="24"/>
         </w:rPr>
-        <w:t>, I would like an easily accessible source control system.</w:t>
+        <w:t>, I would like USB ports disabled to prevent unauthorized access.</w:t>
       </w:r>
     </w:p>
     <w:p>
@@ -1101,7 +1068,7 @@
           <w:sz w:val="24"/>
           <w:szCs w:val="24"/>
         </w:rPr>
-        <w:t>, I would like to use Triple DES level encryption on the authentication data collected from the user before being sent to the network layer.</w:t>
+        <w:t>, I would like Windows to be the operating software for interoperability with Azure.</w:t>
       </w:r>
     </w:p>
     <w:p>
@@ -1135,7 +1102,7 @@
           <w:sz w:val="24"/>
           <w:szCs w:val="24"/>
         </w:rPr>
-        <w:t>, I would like USB ports disabled to prevent unauthorized access.</w:t>
+        <w:t>, I would like the connection between the Raspberry pi and the server to be over a VPN.</w:t>
       </w:r>
     </w:p>
     <w:p>
@@ -1169,7 +1136,23 @@
           <w:sz w:val="24"/>
           <w:szCs w:val="24"/>
         </w:rPr>
-        <w:t>, I would like Windows to be the operating software for interoperability with Azure.</w:t>
+        <w:t xml:space="preserve">, I would like to create an interface for the bank to add/modify </w:t>
+      </w:r>
+      <w:proofErr w:type="gramStart"/>
+      <w:r>
+        <w:rPr>
+          <w:sz w:val="24"/>
+          <w:szCs w:val="24"/>
+        </w:rPr>
+        <w:t>customers</w:t>
+      </w:r>
+      <w:proofErr w:type="gramEnd"/>
+      <w:r>
+        <w:rPr>
+          <w:sz w:val="24"/>
+          <w:szCs w:val="24"/>
+        </w:rPr>
+        <w:t xml:space="preserve"> details in the customer database.</w:t>
       </w:r>
     </w:p>
     <w:p>
@@ -1203,7 +1186,7 @@
           <w:sz w:val="24"/>
           <w:szCs w:val="24"/>
         </w:rPr>
-        <w:t>, I would like the connection between the Raspberry pi and the server to be over a VPN.</w:t>
+        <w:t>, I would like to use Azure services to host my customer database, authentication protocol and banking interface.</w:t>
       </w:r>
     </w:p>
     <w:p>
@@ -1237,7 +1220,14 @@
           <w:sz w:val="24"/>
           <w:szCs w:val="24"/>
         </w:rPr>
-        <w:t>, I would like a robust and customizable framework for the graphics user interface.</w:t>
+        <w:t xml:space="preserve">, I would like to </w:t>
+      </w:r>
+      <w:r>
+        <w:rPr>
+          <w:sz w:val="24"/>
+          <w:szCs w:val="24"/>
+        </w:rPr>
+        <w:t xml:space="preserve">use C# and LINQ queries to modify my database. </w:t>
       </w:r>
     </w:p>
     <w:p>
@@ -1257,37 +1247,37 @@
           <w:sz w:val="24"/>
           <w:szCs w:val="24"/>
         </w:rPr>
-        <w:t xml:space="preserve">As a </w:t>
-      </w:r>
-      <w:r>
-        <w:rPr>
-          <w:sz w:val="24"/>
-          <w:szCs w:val="24"/>
-        </w:rPr>
-        <w:t>developer</w:t>
-      </w:r>
-      <w:r>
-        <w:rPr>
-          <w:sz w:val="24"/>
-          <w:szCs w:val="24"/>
-        </w:rPr>
-        <w:t xml:space="preserve">, I would my customer database to be easily </w:t>
-      </w:r>
-      <w:proofErr w:type="spellStart"/>
-      <w:r>
-        <w:rPr>
-          <w:sz w:val="24"/>
-          <w:szCs w:val="24"/>
-        </w:rPr>
-        <w:t>scaleable</w:t>
-      </w:r>
-      <w:proofErr w:type="spellEnd"/>
-      <w:r>
-        <w:rPr>
-          <w:sz w:val="24"/>
-          <w:szCs w:val="24"/>
-        </w:rPr>
-        <w:t>.</w:t>
+        <w:t xml:space="preserve">As a customer, I should be able to provide </w:t>
+      </w:r>
+      <w:proofErr w:type="gramStart"/>
+      <w:r>
+        <w:rPr>
+          <w:sz w:val="24"/>
+          <w:szCs w:val="24"/>
+        </w:rPr>
+        <w:t>a backup passwords</w:t>
+      </w:r>
+      <w:proofErr w:type="gramEnd"/>
+      <w:r>
+        <w:rPr>
+          <w:sz w:val="24"/>
+          <w:szCs w:val="24"/>
+        </w:rPr>
+        <w:t xml:space="preserve"> in case the hardware fails and the user of the </w:t>
+      </w:r>
+      <w:r>
+        <w:rPr>
+          <w:sz w:val="24"/>
+          <w:szCs w:val="24"/>
+        </w:rPr>
+        <w:t>ATM</w:t>
+      </w:r>
+      <w:r>
+        <w:rPr>
+          <w:sz w:val="24"/>
+          <w:szCs w:val="24"/>
+        </w:rPr>
+        <w:t xml:space="preserve"> machine calls.</w:t>
       </w:r>
     </w:p>
     <w:p>
@@ -1302,42 +1292,20 @@
           <w:szCs w:val="24"/>
         </w:rPr>
       </w:pPr>
-      <w:r>
-        <w:rPr>
-          <w:sz w:val="24"/>
-          <w:szCs w:val="24"/>
-        </w:rPr>
-        <w:t xml:space="preserve">As a </w:t>
-      </w:r>
-      <w:r>
-        <w:rPr>
-          <w:sz w:val="24"/>
-          <w:szCs w:val="24"/>
-        </w:rPr>
-        <w:t>developer</w:t>
-      </w:r>
-      <w:r>
-        <w:rPr>
-          <w:sz w:val="24"/>
-          <w:szCs w:val="24"/>
-        </w:rPr>
-        <w:t xml:space="preserve">, I would like to create an interface for the bank to add/modify </w:t>
-      </w:r>
-      <w:proofErr w:type="gramStart"/>
-      <w:r>
-        <w:rPr>
-          <w:sz w:val="24"/>
-          <w:szCs w:val="24"/>
-        </w:rPr>
-        <w:t>customers</w:t>
-      </w:r>
-      <w:proofErr w:type="gramEnd"/>
-      <w:r>
-        <w:rPr>
-          <w:sz w:val="24"/>
-          <w:szCs w:val="24"/>
-        </w:rPr>
-        <w:t xml:space="preserve"> details in the customer database.</w:t>
+      <w:commentRangeStart w:id="0"/>
+      <w:r>
+        <w:rPr>
+          <w:sz w:val="24"/>
+          <w:szCs w:val="24"/>
+        </w:rPr>
+        <w:t xml:space="preserve">As a customer, I should be able to perform routine checks on each hardware device individually for </w:t>
+      </w:r>
+      <w:commentRangeEnd w:id="0"/>
+      <w:r>
+        <w:rPr>
+          <w:rStyle w:val="CommentReference"/>
+        </w:rPr>
+        <w:commentReference w:id="0"/>
       </w:r>
     </w:p>
     <w:p>
@@ -1357,21 +1325,7 @@
           <w:sz w:val="24"/>
           <w:szCs w:val="24"/>
         </w:rPr>
-        <w:t xml:space="preserve">As a </w:t>
-      </w:r>
-      <w:r>
-        <w:rPr>
-          <w:sz w:val="24"/>
-          <w:szCs w:val="24"/>
-        </w:rPr>
-        <w:t>developer</w:t>
-      </w:r>
-      <w:r>
-        <w:rPr>
-          <w:sz w:val="24"/>
-          <w:szCs w:val="24"/>
-        </w:rPr>
-        <w:t>, I would like to use Azure services to host my customer database, authentication protocol and banking interface.</w:t>
+        <w:t>As a customer, I would like ATM 2.0 to be compatible with standard ATMs.</w:t>
       </w:r>
     </w:p>
     <w:p>
@@ -1391,37 +1345,7 @@
           <w:sz w:val="24"/>
           <w:szCs w:val="24"/>
         </w:rPr>
-        <w:t xml:space="preserve">As a </w:t>
-      </w:r>
-      <w:r>
-        <w:rPr>
-          <w:sz w:val="24"/>
-          <w:szCs w:val="24"/>
-        </w:rPr>
-        <w:t>developer</w:t>
-      </w:r>
-      <w:r>
-        <w:rPr>
-          <w:sz w:val="24"/>
-          <w:szCs w:val="24"/>
-        </w:rPr>
-        <w:t xml:space="preserve">, I would like </w:t>
-      </w:r>
-      <w:proofErr w:type="gramStart"/>
-      <w:r>
-        <w:rPr>
-          <w:sz w:val="24"/>
-          <w:szCs w:val="24"/>
-        </w:rPr>
-        <w:t>to  use</w:t>
-      </w:r>
-      <w:proofErr w:type="gramEnd"/>
-      <w:r>
-        <w:rPr>
-          <w:sz w:val="24"/>
-          <w:szCs w:val="24"/>
-        </w:rPr>
-        <w:t xml:space="preserve"> C# and LINQ queries to modify my database. </w:t>
+        <w:t>As a customer, I would like my logo to be displayed on the screen.</w:t>
       </w:r>
     </w:p>
     <w:p>
@@ -1441,37 +1365,59 @@
           <w:sz w:val="24"/>
           <w:szCs w:val="24"/>
         </w:rPr>
-        <w:t xml:space="preserve">As a customer, I should be able to provide </w:t>
-      </w:r>
-      <w:proofErr w:type="gramStart"/>
-      <w:r>
-        <w:rPr>
-          <w:sz w:val="24"/>
-          <w:szCs w:val="24"/>
-        </w:rPr>
-        <w:t>a backup passwords</w:t>
-      </w:r>
-      <w:proofErr w:type="gramEnd"/>
-      <w:r>
-        <w:rPr>
-          <w:sz w:val="24"/>
-          <w:szCs w:val="24"/>
-        </w:rPr>
-        <w:t xml:space="preserve"> in case the hardware fails and the user of the </w:t>
-      </w:r>
-      <w:r>
-        <w:rPr>
-          <w:sz w:val="24"/>
-          <w:szCs w:val="24"/>
-        </w:rPr>
-        <w:t>ATM</w:t>
-      </w:r>
-      <w:r>
-        <w:rPr>
-          <w:sz w:val="24"/>
-          <w:szCs w:val="24"/>
-        </w:rPr>
-        <w:t xml:space="preserve"> machine calls.</w:t>
+        <w:t xml:space="preserve">As a customer, I would like </w:t>
+      </w:r>
+      <w:r>
+        <w:rPr>
+          <w:sz w:val="24"/>
+          <w:szCs w:val="24"/>
+        </w:rPr>
+        <w:t xml:space="preserve">optional </w:t>
+      </w:r>
+      <w:r>
+        <w:rPr>
+          <w:sz w:val="24"/>
+          <w:szCs w:val="24"/>
+        </w:rPr>
+        <w:t xml:space="preserve">remote terminal </w:t>
+      </w:r>
+      <w:r>
+        <w:rPr>
+          <w:sz w:val="24"/>
+          <w:szCs w:val="24"/>
+        </w:rPr>
+        <w:t xml:space="preserve">access </w:t>
+      </w:r>
+      <w:r>
+        <w:rPr>
+          <w:sz w:val="24"/>
+          <w:szCs w:val="24"/>
+        </w:rPr>
+        <w:t>to the machine.</w:t>
+      </w:r>
+    </w:p>
+    <w:p>
+      <w:pPr>
+        <w:rPr>
+          <w:sz w:val="24"/>
+          <w:szCs w:val="24"/>
+        </w:rPr>
+      </w:pPr>
+    </w:p>
+    <w:p>
+      <w:pPr>
+        <w:rPr>
+          <w:sz w:val="24"/>
+          <w:szCs w:val="24"/>
+        </w:rPr>
+      </w:pPr>
+      <w:r>
+        <w:rPr>
+          <w:b/>
+          <w:sz w:val="24"/>
+          <w:szCs w:val="24"/>
+        </w:rPr>
+        <w:t>Non-Functional Requirements</w:t>
       </w:r>
     </w:p>
     <w:p>
@@ -1491,112 +1437,14 @@
           <w:sz w:val="24"/>
           <w:szCs w:val="24"/>
         </w:rPr>
-        <w:t xml:space="preserve">As a customer, I should be able to perform routine checks on each hardware device individually for </w:t>
-      </w:r>
-    </w:p>
-    <w:p>
-      <w:pPr>
-        <w:pStyle w:val="ListParagraph"/>
-        <w:numPr>
-          <w:ilvl w:val="0"/>
-          <w:numId w:val="4"/>
-        </w:numPr>
-        <w:rPr>
-          <w:sz w:val="24"/>
-          <w:szCs w:val="24"/>
-        </w:rPr>
-      </w:pPr>
-      <w:r>
-        <w:rPr>
-          <w:sz w:val="24"/>
-          <w:szCs w:val="24"/>
-        </w:rPr>
-        <w:t>As a customer, I need the software to run efficiently</w:t>
-      </w:r>
-    </w:p>
-    <w:p>
-      <w:pPr>
-        <w:pStyle w:val="ListParagraph"/>
-        <w:numPr>
-          <w:ilvl w:val="0"/>
-          <w:numId w:val="4"/>
-        </w:numPr>
-        <w:rPr>
-          <w:sz w:val="24"/>
-          <w:szCs w:val="24"/>
-        </w:rPr>
-      </w:pPr>
-      <w:r>
-        <w:rPr>
-          <w:sz w:val="24"/>
-          <w:szCs w:val="24"/>
-        </w:rPr>
-        <w:t>As a customer, I would like ATM 2.0 to be compatible with standard ATMs.</w:t>
-      </w:r>
-    </w:p>
-    <w:p>
-      <w:pPr>
-        <w:pStyle w:val="ListParagraph"/>
-        <w:numPr>
-          <w:ilvl w:val="0"/>
-          <w:numId w:val="4"/>
-        </w:numPr>
-        <w:rPr>
-          <w:sz w:val="24"/>
-          <w:szCs w:val="24"/>
-        </w:rPr>
-      </w:pPr>
-      <w:r>
-        <w:rPr>
-          <w:sz w:val="24"/>
-          <w:szCs w:val="24"/>
-        </w:rPr>
-        <w:t>As a customer, I would like my logo to be displayed on the screen.</w:t>
-      </w:r>
-    </w:p>
-    <w:p>
-      <w:pPr>
-        <w:pStyle w:val="ListParagraph"/>
-        <w:numPr>
-          <w:ilvl w:val="0"/>
-          <w:numId w:val="4"/>
-        </w:numPr>
-        <w:rPr>
-          <w:sz w:val="24"/>
-          <w:szCs w:val="24"/>
-        </w:rPr>
-      </w:pPr>
-      <w:r>
-        <w:rPr>
-          <w:sz w:val="24"/>
-          <w:szCs w:val="24"/>
-        </w:rPr>
-        <w:t>As a customer, I would like remote terminal to the machine.</w:t>
-      </w:r>
-    </w:p>
-    <w:p>
-      <w:pPr>
-        <w:rPr>
-          <w:sz w:val="24"/>
-          <w:szCs w:val="24"/>
-        </w:rPr>
-      </w:pPr>
-    </w:p>
-    <w:p>
-      <w:pPr>
-        <w:rPr>
-          <w:sz w:val="24"/>
-          <w:szCs w:val="24"/>
-        </w:rPr>
-      </w:pPr>
-      <w:r>
-        <w:rPr>
-          <w:b/>
-          <w:sz w:val="24"/>
-          <w:szCs w:val="24"/>
-        </w:rPr>
-        <w:lastRenderedPageBreak/>
-        <w:t>Non-Functional Requirements</w:t>
+        <w:t xml:space="preserve">As a customer, I need the </w:t>
+      </w:r>
+      <w:r>
+        <w:rPr>
+          <w:sz w:val="24"/>
+          <w:szCs w:val="24"/>
+        </w:rPr>
+        <w:t>machine to be energy efficient.</w:t>
       </w:r>
     </w:p>
     <w:p>
@@ -1616,12 +1464,95 @@
           <w:sz w:val="24"/>
           <w:szCs w:val="24"/>
         </w:rPr>
-        <w:t>blah</w:t>
-      </w:r>
+        <w:t>As a developer, I would like to have code that can be easily understood</w:t>
+      </w:r>
+    </w:p>
+    <w:p>
+      <w:pPr>
+        <w:pStyle w:val="ListParagraph"/>
+        <w:numPr>
+          <w:ilvl w:val="0"/>
+          <w:numId w:val="3"/>
+        </w:numPr>
+        <w:rPr>
+          <w:sz w:val="24"/>
+          <w:szCs w:val="24"/>
+        </w:rPr>
+      </w:pPr>
+      <w:r>
+        <w:rPr>
+          <w:sz w:val="24"/>
+          <w:szCs w:val="24"/>
+        </w:rPr>
+        <w:t>As a developer, I would like code that is built to be updated later</w:t>
+      </w:r>
+    </w:p>
+    <w:p>
+      <w:pPr>
+        <w:pStyle w:val="ListParagraph"/>
+        <w:numPr>
+          <w:ilvl w:val="0"/>
+          <w:numId w:val="3"/>
+        </w:numPr>
+        <w:rPr>
+          <w:sz w:val="24"/>
+          <w:szCs w:val="24"/>
+        </w:rPr>
+      </w:pPr>
+      <w:r>
+        <w:rPr>
+          <w:sz w:val="24"/>
+          <w:szCs w:val="24"/>
+        </w:rPr>
+        <w:lastRenderedPageBreak/>
+        <w:t>As a developer, I would like an easily accessible source control system.</w:t>
+      </w:r>
+    </w:p>
+    <w:p>
+      <w:pPr>
+        <w:pStyle w:val="ListParagraph"/>
+        <w:numPr>
+          <w:ilvl w:val="0"/>
+          <w:numId w:val="3"/>
+        </w:numPr>
+        <w:rPr>
+          <w:sz w:val="24"/>
+          <w:szCs w:val="24"/>
+        </w:rPr>
+      </w:pPr>
+      <w:r>
+        <w:rPr>
+          <w:sz w:val="24"/>
+          <w:szCs w:val="24"/>
+        </w:rPr>
+        <w:t>As a developer, I would like a robust and customizable framework for the graphics user interface.</w:t>
+      </w:r>
+    </w:p>
+    <w:p>
+      <w:pPr>
+        <w:pStyle w:val="ListParagraph"/>
+        <w:numPr>
+          <w:ilvl w:val="0"/>
+          <w:numId w:val="3"/>
+        </w:numPr>
+        <w:rPr>
+          <w:sz w:val="24"/>
+          <w:szCs w:val="24"/>
+        </w:rPr>
+      </w:pPr>
+      <w:r>
+        <w:rPr>
+          <w:sz w:val="24"/>
+          <w:szCs w:val="24"/>
+        </w:rPr>
+        <w:t>As a developer, I would my customer database to be easily scalable.</w:t>
+      </w:r>
+      <w:bookmarkStart w:id="1" w:name="_GoBack"/>
+      <w:bookmarkEnd w:id="1"/>
     </w:p>
     <w:sectPr>
-      <w:headerReference w:type="default" r:id="rId8"/>
-      <w:footerReference w:type="default" r:id="rId9"/>
+      <w:headerReference w:type="default" r:id="rId10"/>
+      <w:footerReference w:type="default" r:id="rId11"/>
       <w:pgSz w:w="12240" w:h="15840"/>
       <w:pgMar w:top="1440" w:right="1440" w:bottom="1440" w:left="1440" w:header="720" w:footer="720" w:gutter="0"/>
       <w:pgNumType w:start="0"/>
@@ -1631,6 +1562,33 @@
     </w:sectPr>
   </w:body>
 </w:document>
+</file>
+
+<file path=word/comments.xml><?xml version="1.0" encoding="utf-8"?>
+<w:comments xmlns:wpc="http://schemas.microsoft.com/office/word/2010/wordprocessingCanvas" xmlns:cx="http://schemas.microsoft.com/office/drawing/2014/chartex" xmlns:cx1="http://schemas.microsoft.com/office/drawing/2015/9/8/chartex" xmlns:cx2="http://schemas.microsoft.com/office/drawing/2015/10/21/chartex" xmlns:mc="http://schemas.openxmlformats.org/markup-compatibility/2006" xmlns:o="urn:schemas-microsoft-com:office:office" xmlns:r="http://schemas.openxmlformats.org/officeDocument/2006/relationships" xmlns:m="http://schemas.openxmlformats.org/officeDocument/2006/math" xmlns:v="urn:schemas-microsoft-com:vml" xmlns:wp14="http://schemas.microsoft.com/office/word/2010/wordprocessingDrawing" xmlns:wp="http://schemas.openxmlformats.org/drawingml/2006/wordprocessingDrawing" xmlns:w10="urn:schemas-microsoft-com:office:word" xmlns:w="http://schemas.openxmlformats.org/wordprocessingml/2006/main" xmlns:w14="http://schemas.microsoft.com/office/word/2010/wordml" xmlns:w15="http://schemas.microsoft.com/office/word/2012/wordml" xmlns:w16se="http://schemas.microsoft.com/office/word/2015/wordml/symex" xmlns:wpg="http://schemas.microsoft.com/office/word/2010/wordprocessingGroup" xmlns:wpi="http://schemas.microsoft.com/office/word/2010/wordprocessingInk" xmlns:wne="http://schemas.microsoft.com/office/word/2006/wordml" xmlns:wps="http://schemas.microsoft.com/office/word/2010/wordprocessingShape" mc:Ignorable="w14 w15 w16se wp14">
+  <w:comment w:id="0" w:author="Anthony J. Goeckner" w:date="2016-09-08T23:55:00Z" w:initials="AJG">
+    <w:p>
+      <w:pPr>
+        <w:pStyle w:val="CommentText"/>
+      </w:pPr>
+      <w:r>
+        <w:rPr>
+          <w:rStyle w:val="CommentReference"/>
+        </w:rPr>
+        <w:annotationRef/>
+      </w:r>
+      <w:r>
+        <w:t>Wtf is this</w:t>
+      </w:r>
+    </w:p>
+  </w:comment>
+</w:comments>
+</file>
+
+<file path=word/commentsExtended.xml><?xml version="1.0" encoding="utf-8"?>
+<w15:commentsEx xmlns:wpc="http://schemas.microsoft.com/office/word/2010/wordprocessingCanvas" xmlns:cx="http://schemas.microsoft.com/office/drawing/2014/chartex" xmlns:cx1="http://schemas.microsoft.com/office/drawing/2015/9/8/chartex" xmlns:cx2="http://schemas.microsoft.com/office/drawing/2015/10/21/chartex" xmlns:mc="http://schemas.openxmlformats.org/markup-compatibility/2006" xmlns:o="urn:schemas-microsoft-com:office:office" xmlns:r="http://schemas.openxmlformats.org/officeDocument/2006/relationships" xmlns:m="http://schemas.openxmlformats.org/officeDocument/2006/math" xmlns:v="urn:schemas-microsoft-com:vml" xmlns:wp14="http://schemas.microsoft.com/office/word/2010/wordprocessingDrawing" xmlns:wp="http://schemas.openxmlformats.org/drawingml/2006/wordprocessingDrawing" xmlns:w10="urn:schemas-microsoft-com:office:word" xmlns:w="http://schemas.openxmlformats.org/wordprocessingml/2006/main" xmlns:w14="http://schemas.microsoft.com/office/word/2010/wordml" xmlns:w15="http://schemas.microsoft.com/office/word/2012/wordml" xmlns:w16se="http://schemas.microsoft.com/office/word/2015/wordml/symex" xmlns:wpg="http://schemas.microsoft.com/office/word/2010/wordprocessingGroup" xmlns:wpi="http://schemas.microsoft.com/office/word/2010/wordprocessingInk" xmlns:wne="http://schemas.microsoft.com/office/word/2006/wordml" xmlns:wps="http://schemas.microsoft.com/office/word/2010/wordprocessingShape" mc:Ignorable="w14 w15 w16se wp14">
+  <w15:commentEx w15:paraId="1E7E22EA" w15:done="0"/>
+</w15:commentsEx>
 </file>
 
 <file path=word/endnotes.xml><?xml version="1.0" encoding="utf-8"?>
@@ -1692,7 +1650,7 @@
           <w:rPr>
             <w:noProof/>
           </w:rPr>
-          <w:t>2</w:t>
+          <w:t>1</w:t>
         </w:r>
         <w:r>
           <w:rPr>
@@ -1743,13 +1701,8 @@
       <w:pStyle w:val="Header"/>
       <w:jc w:val="right"/>
     </w:pPr>
-    <w:proofErr w:type="spellStart"/>
     <w:r>
-      <w:t>Goeckner</w:t>
-    </w:r>
-    <w:proofErr w:type="spellEnd"/>
-    <w:r>
-      <w:t>, Rao, Reed, Smith</w:t>
+      <w:t>Goeckner, Rao, Reed, Smith</w:t>
     </w:r>
   </w:p>
 </w:hdr>
@@ -2222,6 +2175,14 @@
     <w:abstractNumId w:val="1"/>
   </w:num>
 </w:numbering>
+</file>
+
+<file path=word/people.xml><?xml version="1.0" encoding="utf-8"?>
+<w15:people xmlns:wpc="http://schemas.microsoft.com/office/word/2010/wordprocessingCanvas" xmlns:cx="http://schemas.microsoft.com/office/drawing/2014/chartex" xmlns:cx1="http://schemas.microsoft.com/office/drawing/2015/9/8/chartex" xmlns:cx2="http://schemas.microsoft.com/office/drawing/2015/10/21/chartex" xmlns:mc="http://schemas.openxmlformats.org/markup-compatibility/2006" xmlns:o="urn:schemas-microsoft-com:office:office" xmlns:r="http://schemas.openxmlformats.org/officeDocument/2006/relationships" xmlns:m="http://schemas.openxmlformats.org/officeDocument/2006/math" xmlns:v="urn:schemas-microsoft-com:vml" xmlns:wp14="http://schemas.microsoft.com/office/word/2010/wordprocessingDrawing" xmlns:wp="http://schemas.openxmlformats.org/drawingml/2006/wordprocessingDrawing" xmlns:w10="urn:schemas-microsoft-com:office:word" xmlns:w="http://schemas.openxmlformats.org/wordprocessingml/2006/main" xmlns:w14="http://schemas.microsoft.com/office/word/2010/wordml" xmlns:w15="http://schemas.microsoft.com/office/word/2012/wordml" xmlns:w16se="http://schemas.microsoft.com/office/word/2015/wordml/symex" xmlns:wpg="http://schemas.microsoft.com/office/word/2010/wordprocessingGroup" xmlns:wpi="http://schemas.microsoft.com/office/word/2010/wordprocessingInk" xmlns:wne="http://schemas.microsoft.com/office/word/2006/wordml" xmlns:wps="http://schemas.microsoft.com/office/word/2010/wordprocessingShape" mc:Ignorable="w14 w15 w16se wp14">
+  <w15:person w15:author="Anthony J. Goeckner">
+    <w15:presenceInfo w15:providerId="None" w15:userId="Anthony J. Goeckner"/>
+  </w15:person>
+</w15:people>
 </file>
 
 <file path=word/styles.xml><?xml version="1.0" encoding="utf-8"?>
@@ -2724,6 +2685,104 @@
       <w:contextualSpacing/>
     </w:pPr>
   </w:style>
+  <w:style w:type="character" w:styleId="CommentReference">
+    <w:name w:val="annotation reference"/>
+    <w:basedOn w:val="DefaultParagraphFont"/>
+    <w:uiPriority w:val="99"/>
+    <w:semiHidden/>
+    <w:unhideWhenUsed/>
+    <w:rsid w:val="00E71B21"/>
+    <w:rPr>
+      <w:sz w:val="16"/>
+      <w:szCs w:val="16"/>
+    </w:rPr>
+  </w:style>
+  <w:style w:type="paragraph" w:styleId="CommentText">
+    <w:name w:val="annotation text"/>
+    <w:basedOn w:val="Normal"/>
+    <w:link w:val="CommentTextChar"/>
+    <w:uiPriority w:val="99"/>
+    <w:semiHidden/>
+    <w:unhideWhenUsed/>
+    <w:rsid w:val="00E71B21"/>
+    <w:pPr>
+      <w:spacing w:line="240" w:lineRule="auto"/>
+    </w:pPr>
+    <w:rPr>
+      <w:sz w:val="20"/>
+      <w:szCs w:val="20"/>
+    </w:rPr>
+  </w:style>
+  <w:style w:type="character" w:customStyle="1" w:styleId="CommentTextChar">
+    <w:name w:val="Comment Text Char"/>
+    <w:basedOn w:val="DefaultParagraphFont"/>
+    <w:link w:val="CommentText"/>
+    <w:uiPriority w:val="99"/>
+    <w:semiHidden/>
+    <w:rsid w:val="00E71B21"/>
+    <w:rPr>
+      <w:sz w:val="20"/>
+      <w:szCs w:val="20"/>
+    </w:rPr>
+  </w:style>
+  <w:style w:type="paragraph" w:styleId="CommentSubject">
+    <w:name w:val="annotation subject"/>
+    <w:basedOn w:val="CommentText"/>
+    <w:next w:val="CommentText"/>
+    <w:link w:val="CommentSubjectChar"/>
+    <w:uiPriority w:val="99"/>
+    <w:semiHidden/>
+    <w:unhideWhenUsed/>
+    <w:rsid w:val="00E71B21"/>
+    <w:rPr>
+      <w:b/>
+      <w:bCs/>
+    </w:rPr>
+  </w:style>
+  <w:style w:type="character" w:customStyle="1" w:styleId="CommentSubjectChar">
+    <w:name w:val="Comment Subject Char"/>
+    <w:basedOn w:val="CommentTextChar"/>
+    <w:link w:val="CommentSubject"/>
+    <w:uiPriority w:val="99"/>
+    <w:semiHidden/>
+    <w:rsid w:val="00E71B21"/>
+    <w:rPr>
+      <w:b/>
+      <w:bCs/>
+      <w:sz w:val="20"/>
+      <w:szCs w:val="20"/>
+    </w:rPr>
+  </w:style>
+  <w:style w:type="paragraph" w:styleId="BalloonText">
+    <w:name w:val="Balloon Text"/>
+    <w:basedOn w:val="Normal"/>
+    <w:link w:val="BalloonTextChar"/>
+    <w:uiPriority w:val="99"/>
+    <w:semiHidden/>
+    <w:unhideWhenUsed/>
+    <w:rsid w:val="00E71B21"/>
+    <w:pPr>
+      <w:spacing w:after="0" w:line="240" w:lineRule="auto"/>
+    </w:pPr>
+    <w:rPr>
+      <w:rFonts w:ascii="Segoe UI" w:hAnsi="Segoe UI" w:cs="Segoe UI"/>
+      <w:sz w:val="18"/>
+      <w:szCs w:val="18"/>
+    </w:rPr>
+  </w:style>
+  <w:style w:type="character" w:customStyle="1" w:styleId="BalloonTextChar">
+    <w:name w:val="Balloon Text Char"/>
+    <w:basedOn w:val="DefaultParagraphFont"/>
+    <w:link w:val="BalloonText"/>
+    <w:uiPriority w:val="99"/>
+    <w:semiHidden/>
+    <w:rsid w:val="00E71B21"/>
+    <w:rPr>
+      <w:rFonts w:ascii="Segoe UI" w:hAnsi="Segoe UI" w:cs="Segoe UI"/>
+      <w:sz w:val="18"/>
+      <w:szCs w:val="18"/>
+    </w:rPr>
+  </w:style>
 </w:styles>
 </file>
 
@@ -2873,7 +2932,7 @@
     <w:charset w:val="00"/>
     <w:family w:val="roman"/>
     <w:pitch w:val="variable"/>
-    <w:sig w:usb0="E0002EFF" w:usb1="C0007843" w:usb2="00000009" w:usb3="00000000" w:csb0="000001FF" w:csb1="00000000"/>
+    <w:sig w:usb0="E0002EFF" w:usb1="C000785B" w:usb2="00000009" w:usb3="00000000" w:csb0="000001FF" w:csb1="00000000"/>
   </w:font>
   <w:font w:name="Courier New">
     <w:panose1 w:val="02070309020205020404"/>
@@ -2894,14 +2953,21 @@
     <w:charset w:val="00"/>
     <w:family w:val="swiss"/>
     <w:pitch w:val="variable"/>
-    <w:sig w:usb0="E00002FF" w:usb1="4000ACFF" w:usb2="00000001" w:usb3="00000000" w:csb0="0000019F" w:csb1="00000000"/>
+    <w:sig w:usb0="E0002AFF" w:usb1="C000247B" w:usb2="00000009" w:usb3="00000000" w:csb0="000001FF" w:csb1="00000000"/>
+  </w:font>
+  <w:font w:name="Segoe UI">
+    <w:panose1 w:val="020B0502040204020203"/>
+    <w:charset w:val="00"/>
+    <w:family w:val="swiss"/>
+    <w:pitch w:val="variable"/>
+    <w:sig w:usb0="E4002EFF" w:usb1="C000E47F" w:usb2="00000009" w:usb3="00000000" w:csb0="000001FF" w:csb1="00000000"/>
   </w:font>
   <w:font w:name="Calibri Light">
     <w:panose1 w:val="020F0302020204030204"/>
     <w:charset w:val="00"/>
     <w:family w:val="swiss"/>
     <w:pitch w:val="variable"/>
-    <w:sig w:usb0="A00002EF" w:usb1="4000207B" w:usb2="00000000" w:usb3="00000000" w:csb0="0000019F" w:csb1="00000000"/>
+    <w:sig w:usb0="E0002AFF" w:usb1="C000247B" w:usb2="00000009" w:usb3="00000000" w:csb0="000001FF" w:csb1="00000000"/>
   </w:font>
 </w:fonts>
 </file>
@@ -2922,8 +2988,10 @@
   <w:rsids>
     <w:rsidRoot w:val="00D36F67"/>
     <w:rsid w:val="00142B40"/>
+    <w:rsid w:val="0054782E"/>
     <w:rsid w:val="00A36B2C"/>
     <w:rsid w:val="00D36F67"/>
+    <w:rsid w:val="00E17E83"/>
   </w:rsids>
   <m:mathPr>
     <m:mathFont m:val="Cambria Math"/>

</xml_diff>

<commit_message>
Revised background information and added more requirements.
</commit_message>
<xml_diff>
--- a/doc/Project Backlog.docx
+++ b/doc/Project Backlog.docx
@@ -349,7 +349,7 @@
                         <w:sz w:val="28"/>
                         <w:szCs w:val="28"/>
                       </w:rPr>
-                      <w:t>9-5-2016</w:t>
+                      <w:t>5 September 2016</w:t>
                     </w:r>
                   </w:p>
                 </w:sdtContent>
@@ -495,101 +495,217 @@
       </w:r>
     </w:p>
     <w:p>
-      <w:r>
-        <w:t>ATM technology reached a plateau in</w:t>
-      </w:r>
-      <w:r>
+      <w:pPr>
+        <w:rPr>
+          <w:sz w:val="24"/>
+          <w:szCs w:val="24"/>
+        </w:rPr>
+      </w:pPr>
+      <w:r>
+        <w:rPr>
+          <w:sz w:val="24"/>
+          <w:szCs w:val="24"/>
+        </w:rPr>
+        <w:t>Automated teller machine</w:t>
+      </w:r>
+      <w:r>
+        <w:rPr>
+          <w:sz w:val="24"/>
+          <w:szCs w:val="24"/>
+        </w:rPr>
+        <w:t xml:space="preserve"> technology reached a plateau in</w:t>
+      </w:r>
+      <w:r>
+        <w:rPr>
+          <w:sz w:val="24"/>
+          <w:szCs w:val="24"/>
+        </w:rPr>
+        <w:t xml:space="preserve"> the</w:t>
+      </w:r>
+      <w:r>
+        <w:rPr>
+          <w:sz w:val="24"/>
+          <w:szCs w:val="24"/>
+        </w:rPr>
         <w:t xml:space="preserve"> 197</w:t>
       </w:r>
       <w:r>
+        <w:rPr>
+          <w:sz w:val="24"/>
+          <w:szCs w:val="24"/>
+        </w:rPr>
         <w:t>0</w:t>
       </w:r>
       <w:r>
-        <w:t xml:space="preserve">s. The machines have continued to use PIN and card to authenticate a user. During the same time fraudsters and hackers have continued to grow the arsenal of tools they have available to penetrate these systems. </w:t>
-      </w:r>
-    </w:p>
-    <w:p>
-      <w:pPr>
-        <w:rPr>
-          <w:b/>
-          <w:sz w:val="24"/>
-          <w:szCs w:val="24"/>
-        </w:rPr>
-      </w:pPr>
-      <w:r>
-        <w:rPr>
-          <w:b/>
-          <w:sz w:val="24"/>
-          <w:szCs w:val="24"/>
-        </w:rPr>
-        <w:t xml:space="preserve">Audience </w:t>
-      </w:r>
-    </w:p>
-    <w:p>
-      <w:r>
-        <w:t xml:space="preserve">ATM2.0 hopes to provide banks a more secure way to dispense cash to its customers. The users of the ATM and the bank will have an edge over criminals conducting ATM fraud. Through 3-point biometric authentication, the bank can be sure that the intended customer is collecting the cash and the customer can be sure that no adversary can withdraw cash from their bank account without their presence. </w:t>
-      </w:r>
-    </w:p>
-    <w:p>
-      <w:pPr>
-        <w:rPr>
-          <w:b/>
-          <w:sz w:val="24"/>
-          <w:szCs w:val="24"/>
-        </w:rPr>
-      </w:pPr>
-      <w:r>
-        <w:rPr>
-          <w:b/>
-          <w:sz w:val="24"/>
-          <w:szCs w:val="24"/>
-        </w:rPr>
-        <w:t>Similar Applications</w:t>
-      </w:r>
-    </w:p>
-    <w:p>
-      <w:r>
-        <w:t>Conventional ATM machines exist throughout the world. Currently the machines are owned and operated by the banks. Although the existing machines serve the same</w:t>
-      </w:r>
-      <w:r>
-        <w:t xml:space="preserve"> purpose i.e. w</w:t>
-      </w:r>
-      <w:r>
-        <w:t xml:space="preserve">ithdraw cash, check account balance, print receipt, etc. </w:t>
-      </w:r>
-      <w:r>
-        <w:t>w</w:t>
-      </w:r>
-      <w:r>
-        <w:t xml:space="preserve">e aim to provide this functionality in a more secure way to reduce loss to the bank or the customer through fraud/theft. </w:t>
-      </w:r>
-    </w:p>
-    <w:p>
-      <w:pPr>
-        <w:rPr>
-          <w:b/>
-          <w:sz w:val="24"/>
-          <w:szCs w:val="24"/>
-        </w:rPr>
-      </w:pPr>
-      <w:r>
-        <w:rPr>
-          <w:b/>
-          <w:sz w:val="24"/>
-          <w:szCs w:val="24"/>
-        </w:rPr>
-        <w:t>Existing Limitations</w:t>
-      </w:r>
-    </w:p>
-    <w:p>
-      <w:pPr>
-        <w:rPr>
-          <w:sz w:val="24"/>
-          <w:szCs w:val="24"/>
-        </w:rPr>
-      </w:pPr>
-      <w:r>
-        <w:t>Conventional ATM machines are limited by their authentication techniques. Originally ATMs were created because banks wanted to have tellers 24 hours a day, this was proving to be quite expensive. Keeping this in mind, current ATM machines should provide at least as much security as a human teller.  However, a fraudster today only needs a PIN that he/she can acquire through a multitude of attack vectors on the user’s digital data and the card can be acquired through physical theft. Then on, if the thief were to walk up to a teller with a card and PIN, a teller would be able to detect that the person doesn’t match the photo id on record and prevent any fraudulent withdrawals. The machines don’t provide this level of security but ATM2.0 does.</w:t>
+        <w:rPr>
+          <w:sz w:val="24"/>
+          <w:szCs w:val="24"/>
+        </w:rPr>
+        <w:t xml:space="preserve">s. The machines have continued to use PIN and card </w:t>
+      </w:r>
+      <w:r>
+        <w:rPr>
+          <w:sz w:val="24"/>
+          <w:szCs w:val="24"/>
+        </w:rPr>
+        <w:t>authentication to verify the user’s identity</w:t>
+      </w:r>
+      <w:r>
+        <w:rPr>
+          <w:sz w:val="24"/>
+          <w:szCs w:val="24"/>
+        </w:rPr>
+        <w:t xml:space="preserve">. </w:t>
+      </w:r>
+      <w:r>
+        <w:rPr>
+          <w:sz w:val="24"/>
+          <w:szCs w:val="24"/>
+        </w:rPr>
+        <w:t>Over time, these systems have grown increasingly vulnerable to security threats, both through software and through physical means.</w:t>
+      </w:r>
+    </w:p>
+    <w:p>
+      <w:pPr>
+        <w:rPr>
+          <w:sz w:val="24"/>
+        </w:rPr>
+      </w:pPr>
+      <w:r>
+        <w:rPr>
+          <w:sz w:val="24"/>
+          <w:szCs w:val="24"/>
+        </w:rPr>
+        <w:t>ATM</w:t>
+      </w:r>
+      <w:r>
+        <w:rPr>
+          <w:sz w:val="24"/>
+          <w:szCs w:val="24"/>
+        </w:rPr>
+        <w:t xml:space="preserve"> </w:t>
+      </w:r>
+      <w:r>
+        <w:rPr>
+          <w:sz w:val="24"/>
+          <w:szCs w:val="24"/>
+        </w:rPr>
+        <w:t xml:space="preserve">2.0 hopes to provide banks a more secure way to dispense cash to </w:t>
+      </w:r>
+      <w:r>
+        <w:rPr>
+          <w:sz w:val="24"/>
+          <w:szCs w:val="24"/>
+        </w:rPr>
+        <w:t>their</w:t>
+      </w:r>
+      <w:r>
+        <w:rPr>
+          <w:sz w:val="24"/>
+          <w:szCs w:val="24"/>
+        </w:rPr>
+        <w:t xml:space="preserve"> customers. Through 3-point biometric authentication, the bank can be sure that the intended customer is collecting the cash and the customer can be sure that no </w:t>
+      </w:r>
+      <w:r>
+        <w:rPr>
+          <w:sz w:val="24"/>
+          <w:szCs w:val="24"/>
+        </w:rPr>
+        <w:t>unauthorized user</w:t>
+      </w:r>
+      <w:r>
+        <w:rPr>
+          <w:sz w:val="24"/>
+          <w:szCs w:val="24"/>
+        </w:rPr>
+        <w:t xml:space="preserve"> can withdraw cash from their bank </w:t>
+      </w:r>
+      <w:r>
+        <w:rPr>
+          <w:sz w:val="24"/>
+          <w:szCs w:val="24"/>
+        </w:rPr>
+        <w:t>account without their presence.</w:t>
+      </w:r>
+    </w:p>
+    <w:p>
+      <w:pPr>
+        <w:rPr>
+          <w:sz w:val="24"/>
+        </w:rPr>
+      </w:pPr>
+      <w:r>
+        <w:rPr>
+          <w:sz w:val="24"/>
+        </w:rPr>
+        <w:t>In recent years, biometric ATM systems have been developed in many foreign countries. However, this increased security has not yet reached American shores. While American banks are currently researching the possibility of adding biometric systems, we believe that we can deliver better value in a faster t</w:t>
+      </w:r>
+      <w:r>
+        <w:rPr>
+          <w:sz w:val="24"/>
+        </w:rPr>
+        <w:t>imeframe and in a more cost-effective manner.</w:t>
+      </w:r>
+    </w:p>
+    <w:p>
+      <w:pPr>
+        <w:rPr>
+          <w:sz w:val="24"/>
+        </w:rPr>
+      </w:pPr>
+      <w:r>
+        <w:rPr>
+          <w:sz w:val="24"/>
+        </w:rPr>
+        <w:t>Originally ATMs were created because banks wanted to have tellers 24 hours a day, this was proving to be quite expensive. Keeping this in mind, current ATM machines should provide at least as much security as a human teller.  However, a fraudster today only needs a PIN that he/she can acquire through a multitude of attack vectors on the user’s digital data and the card can be acquired through physical theft. Then on, if the thief were to walk up to a teller with a card and PIN, a teller would be able to detect that the person doesn’t match the photo id on record and prevent any fraudulent withdrawals. The machines don’t provide this level of security but ATM</w:t>
+      </w:r>
+      <w:r>
+        <w:rPr>
+          <w:sz w:val="24"/>
+        </w:rPr>
+        <w:t xml:space="preserve"> </w:t>
+      </w:r>
+      <w:r>
+        <w:rPr>
+          <w:sz w:val="24"/>
+        </w:rPr>
+        <w:t>2.0 does.</w:t>
+      </w:r>
+    </w:p>
+    <w:p>
+      <w:pPr>
+        <w:rPr>
+          <w:sz w:val="24"/>
+          <w:szCs w:val="24"/>
+        </w:rPr>
+      </w:pPr>
+      <w:r>
+        <w:rPr>
+          <w:sz w:val="24"/>
+          <w:szCs w:val="24"/>
+        </w:rPr>
+        <w:t xml:space="preserve">Standard ATMs use only two-factor authentication: the physical card, and the user’s identification number (PIN). </w:t>
+      </w:r>
+      <w:r>
+        <w:rPr>
+          <w:sz w:val="24"/>
+          <w:szCs w:val="24"/>
+        </w:rPr>
+        <w:t>Both are subject to easy theft. The addition of biometric authentication ensures protection of the user’</w:t>
+      </w:r>
+      <w:r>
+        <w:rPr>
+          <w:sz w:val="24"/>
+          <w:szCs w:val="24"/>
+        </w:rPr>
+        <w:t>s bank accounts against malicious activity</w:t>
+      </w:r>
+      <w:r>
+        <w:rPr>
+          <w:sz w:val="24"/>
+          <w:szCs w:val="24"/>
+        </w:rPr>
+        <w:t>, since the user’s biometric characteristics are unique and cannot be stolen or forged.</w:t>
       </w:r>
     </w:p>
     <w:p>
@@ -645,7 +761,21 @@
           <w:sz w:val="24"/>
           <w:szCs w:val="24"/>
         </w:rPr>
-        <w:t>As a user, I would like a touch based interface.</w:t>
+        <w:t>As a user, I would like a</w:t>
+      </w:r>
+      <w:r>
+        <w:rPr>
+          <w:sz w:val="24"/>
+          <w:szCs w:val="24"/>
+        </w:rPr>
+        <w:t>n intuitive,</w:t>
+      </w:r>
+      <w:r>
+        <w:rPr>
+          <w:sz w:val="24"/>
+          <w:szCs w:val="24"/>
+        </w:rPr>
+        <w:t xml:space="preserve"> touch based interface.</w:t>
       </w:r>
     </w:p>
     <w:p>
@@ -660,12 +790,14 @@
           <w:szCs w:val="24"/>
         </w:rPr>
       </w:pPr>
-      <w:r>
-        <w:rPr>
-          <w:sz w:val="24"/>
-          <w:szCs w:val="24"/>
-        </w:rPr>
-        <w:t>As a user, I need an intuitive interface.</w:t>
+      <w:bookmarkStart w:id="0" w:name="_GoBack"/>
+      <w:bookmarkEnd w:id="0"/>
+      <w:r>
+        <w:rPr>
+          <w:sz w:val="24"/>
+          <w:szCs w:val="24"/>
+        </w:rPr>
+        <w:t>As a user, I need to deposit money.</w:t>
       </w:r>
     </w:p>
     <w:p>
@@ -685,7 +817,8 @@
           <w:sz w:val="24"/>
           <w:szCs w:val="24"/>
         </w:rPr>
-        <w:t>As a user, I need to deposit money.</w:t>
+        <w:lastRenderedPageBreak/>
+        <w:t>As a user, I need to manage my security preferences, such as enabling/disabling biometric authentication.</w:t>
       </w:r>
     </w:p>
     <w:p>
@@ -705,7 +838,7 @@
           <w:sz w:val="24"/>
           <w:szCs w:val="24"/>
         </w:rPr>
-        <w:t>As a user, I need to manage my security preferences, such as enabling/disabling biometric authentication.</w:t>
+        <w:t>As a user, I need to view my account balance.</w:t>
       </w:r>
     </w:p>
     <w:p>
@@ -725,8 +858,7 @@
           <w:sz w:val="24"/>
           <w:szCs w:val="24"/>
         </w:rPr>
-        <w:lastRenderedPageBreak/>
-        <w:t>As a user, I need to view my account balance.</w:t>
+        <w:t>As a user, I should be able to set my PIN.</w:t>
       </w:r>
     </w:p>
     <w:p>
@@ -746,7 +878,7 @@
           <w:sz w:val="24"/>
           <w:szCs w:val="24"/>
         </w:rPr>
-        <w:t>As a user, I should be able to set my PIN.</w:t>
+        <w:t>As a user, I should be able to enter a backup password received from the bank.</w:t>
       </w:r>
     </w:p>
     <w:p>
@@ -766,7 +898,7 @@
           <w:sz w:val="24"/>
           <w:szCs w:val="24"/>
         </w:rPr>
-        <w:t>As a user, I should be able to enter a backup password received from the bank.</w:t>
+        <w:t>As a user, I need to transfer funds between accounts.</w:t>
       </w:r>
     </w:p>
     <w:p>
@@ -786,7 +918,7 @@
           <w:sz w:val="24"/>
           <w:szCs w:val="24"/>
         </w:rPr>
-        <w:t>As a user, I need to transfer funds between accounts.</w:t>
+        <w:t>As a user, I would like to select my language.</w:t>
       </w:r>
     </w:p>
     <w:p>
@@ -806,7 +938,7 @@
           <w:sz w:val="24"/>
           <w:szCs w:val="24"/>
         </w:rPr>
-        <w:t>As a user, I would like to select my language.</w:t>
+        <w:t>As a user, I would like a “Support” button in case I run into problems.</w:t>
       </w:r>
     </w:p>
     <w:p>
@@ -826,7 +958,7 @@
           <w:sz w:val="24"/>
           <w:szCs w:val="24"/>
         </w:rPr>
-        <w:t>As a user, I would like a “Support” button in case I run into problems.</w:t>
+        <w:t>As a user, I would like the ability to print a receipt.</w:t>
       </w:r>
     </w:p>
     <w:p>
@@ -846,7 +978,7 @@
           <w:sz w:val="24"/>
           <w:szCs w:val="24"/>
         </w:rPr>
-        <w:t>As a user, I would like the ability to print a receipt.</w:t>
+        <w:t>As a user, I would like the ability to make multiple transactions.</w:t>
       </w:r>
     </w:p>
     <w:p>
@@ -866,7 +998,7 @@
           <w:sz w:val="24"/>
           <w:szCs w:val="24"/>
         </w:rPr>
-        <w:t>As a user, I would like the ability to make multiple transactions.</w:t>
+        <w:t>As a user, I need the ability to log out of my account.</w:t>
       </w:r>
     </w:p>
     <w:p>
@@ -886,7 +1018,7 @@
           <w:sz w:val="24"/>
           <w:szCs w:val="24"/>
         </w:rPr>
-        <w:t>As a user, I need the ability to log out of my account.</w:t>
+        <w:t>As a user, my account should log out automatically after a certain period of time.</w:t>
       </w:r>
     </w:p>
     <w:p>
@@ -1247,37 +1379,21 @@
           <w:sz w:val="24"/>
           <w:szCs w:val="24"/>
         </w:rPr>
-        <w:t xml:space="preserve">As a customer, I should be able to provide </w:t>
-      </w:r>
-      <w:proofErr w:type="gramStart"/>
-      <w:r>
-        <w:rPr>
-          <w:sz w:val="24"/>
-          <w:szCs w:val="24"/>
-        </w:rPr>
-        <w:t>a backup passwords</w:t>
-      </w:r>
-      <w:proofErr w:type="gramEnd"/>
-      <w:r>
-        <w:rPr>
-          <w:sz w:val="24"/>
-          <w:szCs w:val="24"/>
-        </w:rPr>
-        <w:t xml:space="preserve"> in case the hardware fails and the user of the </w:t>
-      </w:r>
-      <w:r>
-        <w:rPr>
-          <w:sz w:val="24"/>
-          <w:szCs w:val="24"/>
-        </w:rPr>
-        <w:t>ATM</w:t>
-      </w:r>
-      <w:r>
-        <w:rPr>
-          <w:sz w:val="24"/>
-          <w:szCs w:val="24"/>
-        </w:rPr>
-        <w:t xml:space="preserve"> machine calls.</w:t>
+        <w:t xml:space="preserve">As a customer, I </w:t>
+      </w:r>
+      <w:r>
+        <w:rPr>
+          <w:sz w:val="24"/>
+          <w:szCs w:val="24"/>
+        </w:rPr>
+        <w:t>would like the machine to be capable of detecting sensor failures</w:t>
+      </w:r>
+      <w:r>
+        <w:rPr>
+          <w:sz w:val="24"/>
+          <w:szCs w:val="24"/>
+        </w:rPr>
+        <w:t>.</w:t>
       </w:r>
     </w:p>
     <w:p>
@@ -1292,20 +1408,12 @@
           <w:szCs w:val="24"/>
         </w:rPr>
       </w:pPr>
-      <w:commentRangeStart w:id="0"/>
-      <w:r>
-        <w:rPr>
-          <w:sz w:val="24"/>
-          <w:szCs w:val="24"/>
-        </w:rPr>
-        <w:t xml:space="preserve">As a customer, I should be able to perform routine checks on each hardware device individually for </w:t>
-      </w:r>
-      <w:commentRangeEnd w:id="0"/>
-      <w:r>
-        <w:rPr>
-          <w:rStyle w:val="CommentReference"/>
-        </w:rPr>
-        <w:commentReference w:id="0"/>
+      <w:r>
+        <w:rPr>
+          <w:sz w:val="24"/>
+          <w:szCs w:val="24"/>
+        </w:rPr>
+        <w:t>As a customer, I would like the system to be capable of functioning as a standard ATM in the case of biometric sensor failure.</w:t>
       </w:r>
     </w:p>
     <w:p>
@@ -1325,7 +1433,7 @@
           <w:sz w:val="24"/>
           <w:szCs w:val="24"/>
         </w:rPr>
-        <w:t>As a customer, I would like ATM 2.0 to be compatible with standard ATMs.</w:t>
+        <w:t>As a customer, I would like to warn the user that the ATM is operating in reduced security mode in case of biometric sensor failure.</w:t>
       </w:r>
     </w:p>
     <w:p>
@@ -1345,7 +1453,7 @@
           <w:sz w:val="24"/>
           <w:szCs w:val="24"/>
         </w:rPr>
-        <w:t>As a customer, I would like my logo to be displayed on the screen.</w:t>
+        <w:t>As a customer, I would like each user to be able to choose whether their account will be accessible in reduced security mode.</w:t>
       </w:r>
     </w:p>
     <w:p>
@@ -1360,64 +1468,20 @@
           <w:szCs w:val="24"/>
         </w:rPr>
       </w:pPr>
-      <w:r>
-        <w:rPr>
-          <w:sz w:val="24"/>
-          <w:szCs w:val="24"/>
-        </w:rPr>
-        <w:t xml:space="preserve">As a customer, I would like </w:t>
-      </w:r>
-      <w:r>
-        <w:rPr>
-          <w:sz w:val="24"/>
-          <w:szCs w:val="24"/>
-        </w:rPr>
-        <w:t xml:space="preserve">optional </w:t>
-      </w:r>
-      <w:r>
-        <w:rPr>
-          <w:sz w:val="24"/>
-          <w:szCs w:val="24"/>
-        </w:rPr>
-        <w:t xml:space="preserve">remote terminal </w:t>
-      </w:r>
-      <w:r>
-        <w:rPr>
-          <w:sz w:val="24"/>
-          <w:szCs w:val="24"/>
-        </w:rPr>
-        <w:t xml:space="preserve">access </w:t>
-      </w:r>
-      <w:r>
-        <w:rPr>
-          <w:sz w:val="24"/>
-          <w:szCs w:val="24"/>
-        </w:rPr>
-        <w:t>to the machine.</w:t>
-      </w:r>
-    </w:p>
-    <w:p>
-      <w:pPr>
-        <w:rPr>
-          <w:sz w:val="24"/>
-          <w:szCs w:val="24"/>
-        </w:rPr>
-      </w:pPr>
-    </w:p>
-    <w:p>
-      <w:pPr>
-        <w:rPr>
-          <w:sz w:val="24"/>
-          <w:szCs w:val="24"/>
-        </w:rPr>
-      </w:pPr>
-      <w:r>
-        <w:rPr>
-          <w:b/>
-          <w:sz w:val="24"/>
-          <w:szCs w:val="24"/>
-        </w:rPr>
-        <w:t>Non-Functional Requirements</w:t>
+      <w:commentRangeStart w:id="1"/>
+      <w:r>
+        <w:rPr>
+          <w:sz w:val="24"/>
+          <w:szCs w:val="24"/>
+        </w:rPr>
+        <w:t xml:space="preserve">As a customer, I should be able to perform routine checks on each hardware device individually for </w:t>
+      </w:r>
+      <w:commentRangeEnd w:id="1"/>
+      <w:r>
+        <w:rPr>
+          <w:rStyle w:val="CommentReference"/>
+        </w:rPr>
+        <w:commentReference w:id="1"/>
       </w:r>
     </w:p>
     <w:p>
@@ -1437,6 +1501,167 @@
           <w:sz w:val="24"/>
           <w:szCs w:val="24"/>
         </w:rPr>
+        <w:lastRenderedPageBreak/>
+        <w:t xml:space="preserve">As a customer, I would like </w:t>
+      </w:r>
+      <w:r>
+        <w:rPr>
+          <w:sz w:val="24"/>
+          <w:szCs w:val="24"/>
+        </w:rPr>
+        <w:t xml:space="preserve">the </w:t>
+      </w:r>
+      <w:r>
+        <w:rPr>
+          <w:sz w:val="24"/>
+          <w:szCs w:val="24"/>
+        </w:rPr>
+        <w:t>ATM 2.0</w:t>
+      </w:r>
+      <w:r>
+        <w:rPr>
+          <w:sz w:val="24"/>
+          <w:szCs w:val="24"/>
+        </w:rPr>
+        <w:t>’s backend systems</w:t>
+      </w:r>
+      <w:r>
+        <w:rPr>
+          <w:sz w:val="24"/>
+          <w:szCs w:val="24"/>
+        </w:rPr>
+        <w:t xml:space="preserve"> to be compatible with standard ATMs.</w:t>
+      </w:r>
+    </w:p>
+    <w:p>
+      <w:pPr>
+        <w:pStyle w:val="ListParagraph"/>
+        <w:numPr>
+          <w:ilvl w:val="0"/>
+          <w:numId w:val="4"/>
+        </w:numPr>
+        <w:rPr>
+          <w:sz w:val="24"/>
+          <w:szCs w:val="24"/>
+        </w:rPr>
+      </w:pPr>
+      <w:r>
+        <w:rPr>
+          <w:sz w:val="24"/>
+          <w:szCs w:val="24"/>
+        </w:rPr>
+        <w:t>As a customer, I would like my logo to be displayed on the screen.</w:t>
+      </w:r>
+    </w:p>
+    <w:p>
+      <w:pPr>
+        <w:pStyle w:val="ListParagraph"/>
+        <w:numPr>
+          <w:ilvl w:val="0"/>
+          <w:numId w:val="4"/>
+        </w:numPr>
+        <w:rPr>
+          <w:sz w:val="24"/>
+          <w:szCs w:val="24"/>
+        </w:rPr>
+      </w:pPr>
+      <w:r>
+        <w:rPr>
+          <w:sz w:val="24"/>
+          <w:szCs w:val="24"/>
+        </w:rPr>
+        <w:t>As a customer, I would like for my users to be authenticated a second time before allowing them to change their settings.</w:t>
+      </w:r>
+    </w:p>
+    <w:p>
+      <w:pPr>
+        <w:pStyle w:val="ListParagraph"/>
+        <w:numPr>
+          <w:ilvl w:val="0"/>
+          <w:numId w:val="4"/>
+        </w:numPr>
+        <w:rPr>
+          <w:sz w:val="24"/>
+          <w:szCs w:val="24"/>
+        </w:rPr>
+      </w:pPr>
+      <w:r>
+        <w:rPr>
+          <w:sz w:val="24"/>
+          <w:szCs w:val="24"/>
+        </w:rPr>
+        <w:t xml:space="preserve">As a customer, I would like </w:t>
+      </w:r>
+      <w:r>
+        <w:rPr>
+          <w:sz w:val="24"/>
+          <w:szCs w:val="24"/>
+        </w:rPr>
+        <w:t xml:space="preserve">optional </w:t>
+      </w:r>
+      <w:r>
+        <w:rPr>
+          <w:sz w:val="24"/>
+          <w:szCs w:val="24"/>
+        </w:rPr>
+        <w:t xml:space="preserve">remote terminal </w:t>
+      </w:r>
+      <w:r>
+        <w:rPr>
+          <w:sz w:val="24"/>
+          <w:szCs w:val="24"/>
+        </w:rPr>
+        <w:t xml:space="preserve">access </w:t>
+      </w:r>
+      <w:r>
+        <w:rPr>
+          <w:sz w:val="24"/>
+          <w:szCs w:val="24"/>
+        </w:rPr>
+        <w:t>to the machine.</w:t>
+      </w:r>
+    </w:p>
+    <w:p>
+      <w:pPr>
+        <w:rPr>
+          <w:sz w:val="24"/>
+          <w:szCs w:val="24"/>
+        </w:rPr>
+      </w:pPr>
+    </w:p>
+    <w:p>
+      <w:pPr>
+        <w:rPr>
+          <w:sz w:val="24"/>
+          <w:szCs w:val="24"/>
+        </w:rPr>
+      </w:pPr>
+      <w:r>
+        <w:rPr>
+          <w:b/>
+          <w:sz w:val="24"/>
+          <w:szCs w:val="24"/>
+        </w:rPr>
+        <w:t>Non-Functional Requirements</w:t>
+      </w:r>
+    </w:p>
+    <w:p>
+      <w:pPr>
+        <w:pStyle w:val="ListParagraph"/>
+        <w:numPr>
+          <w:ilvl w:val="0"/>
+          <w:numId w:val="4"/>
+        </w:numPr>
+        <w:rPr>
+          <w:sz w:val="24"/>
+          <w:szCs w:val="24"/>
+        </w:rPr>
+      </w:pPr>
+      <w:r>
+        <w:rPr>
+          <w:sz w:val="24"/>
+          <w:szCs w:val="24"/>
+        </w:rPr>
         <w:t xml:space="preserve">As a customer, I need the </w:t>
       </w:r>
       <w:r>
@@ -1504,7 +1729,6 @@
           <w:sz w:val="24"/>
           <w:szCs w:val="24"/>
         </w:rPr>
-        <w:lastRenderedPageBreak/>
         <w:t>As a developer, I would like an easily accessible source control system.</w:t>
       </w:r>
     </w:p>
@@ -1547,12 +1771,10 @@
         </w:rPr>
         <w:t>As a developer, I would my customer database to be easily scalable.</w:t>
       </w:r>
-      <w:bookmarkStart w:id="1" w:name="_GoBack"/>
-      <w:bookmarkEnd w:id="1"/>
     </w:p>
     <w:sectPr>
-      <w:headerReference w:type="default" r:id="rId10"/>
-      <w:footerReference w:type="default" r:id="rId11"/>
+      <w:headerReference w:type="default" r:id="rId11"/>
+      <w:footerReference w:type="default" r:id="rId12"/>
       <w:pgSz w:w="12240" w:h="15840"/>
       <w:pgMar w:top="1440" w:right="1440" w:bottom="1440" w:left="1440" w:header="720" w:footer="720" w:gutter="0"/>
       <w:pgNumType w:start="0"/>
@@ -1566,7 +1788,7 @@
 
 <file path=word/comments.xml><?xml version="1.0" encoding="utf-8"?>
 <w:comments xmlns:wpc="http://schemas.microsoft.com/office/word/2010/wordprocessingCanvas" xmlns:cx="http://schemas.microsoft.com/office/drawing/2014/chartex" xmlns:cx1="http://schemas.microsoft.com/office/drawing/2015/9/8/chartex" xmlns:cx2="http://schemas.microsoft.com/office/drawing/2015/10/21/chartex" xmlns:mc="http://schemas.openxmlformats.org/markup-compatibility/2006" xmlns:o="urn:schemas-microsoft-com:office:office" xmlns:r="http://schemas.openxmlformats.org/officeDocument/2006/relationships" xmlns:m="http://schemas.openxmlformats.org/officeDocument/2006/math" xmlns:v="urn:schemas-microsoft-com:vml" xmlns:wp14="http://schemas.microsoft.com/office/word/2010/wordprocessingDrawing" xmlns:wp="http://schemas.openxmlformats.org/drawingml/2006/wordprocessingDrawing" xmlns:w10="urn:schemas-microsoft-com:office:word" xmlns:w="http://schemas.openxmlformats.org/wordprocessingml/2006/main" xmlns:w14="http://schemas.microsoft.com/office/word/2010/wordml" xmlns:w15="http://schemas.microsoft.com/office/word/2012/wordml" xmlns:w16se="http://schemas.microsoft.com/office/word/2015/wordml/symex" xmlns:wpg="http://schemas.microsoft.com/office/word/2010/wordprocessingGroup" xmlns:wpi="http://schemas.microsoft.com/office/word/2010/wordprocessingInk" xmlns:wne="http://schemas.microsoft.com/office/word/2006/wordml" xmlns:wps="http://schemas.microsoft.com/office/word/2010/wordprocessingShape" mc:Ignorable="w14 w15 w16se wp14">
-  <w:comment w:id="0" w:author="Anthony J. Goeckner" w:date="2016-09-08T23:55:00Z" w:initials="AJG">
+  <w:comment w:id="1" w:author="Anthony J. Goeckner" w:date="2016-09-08T23:55:00Z" w:initials="AJG">
     <w:p>
       <w:pPr>
         <w:pStyle w:val="CommentText"/>
@@ -2932,7 +3154,7 @@
     <w:charset w:val="00"/>
     <w:family w:val="roman"/>
     <w:pitch w:val="variable"/>
-    <w:sig w:usb0="E0002EFF" w:usb1="C000785B" w:usb2="00000009" w:usb3="00000000" w:csb0="000001FF" w:csb1="00000000"/>
+    <w:sig w:usb0="E0002AFF" w:usb1="C0007843" w:usb2="00000009" w:usb3="00000000" w:csb0="000001FF" w:csb1="00000000"/>
   </w:font>
   <w:font w:name="Courier New">
     <w:panose1 w:val="02070309020205020404"/>
@@ -2953,7 +3175,7 @@
     <w:charset w:val="00"/>
     <w:family w:val="swiss"/>
     <w:pitch w:val="variable"/>
-    <w:sig w:usb0="E0002AFF" w:usb1="C000247B" w:usb2="00000009" w:usb3="00000000" w:csb0="000001FF" w:csb1="00000000"/>
+    <w:sig w:usb0="E0002AFF" w:usb1="4000ACFF" w:usb2="00000001" w:usb3="00000000" w:csb0="000001FF" w:csb1="00000000"/>
   </w:font>
   <w:font w:name="Segoe UI">
     <w:panose1 w:val="020B0502040204020203"/>
@@ -2967,7 +3189,7 @@
     <w:charset w:val="00"/>
     <w:family w:val="swiss"/>
     <w:pitch w:val="variable"/>
-    <w:sig w:usb0="E0002AFF" w:usb1="C000247B" w:usb2="00000009" w:usb3="00000000" w:csb0="000001FF" w:csb1="00000000"/>
+    <w:sig w:usb0="A0002AEF" w:usb1="4000207B" w:usb2="00000000" w:usb3="00000000" w:csb0="000001FF" w:csb1="00000000"/>
   </w:font>
 </w:fonts>
 </file>
@@ -2989,9 +3211,9 @@
     <w:rsidRoot w:val="00D36F67"/>
     <w:rsid w:val="00142B40"/>
     <w:rsid w:val="0054782E"/>
+    <w:rsid w:val="00962B70"/>
     <w:rsid w:val="00A36B2C"/>
     <w:rsid w:val="00D36F67"/>
-    <w:rsid w:val="00E17E83"/>
   </w:rsids>
   <m:mathPr>
     <m:mathFont m:val="Cambria Math"/>
@@ -3754,10 +3976,22 @@
 </CoverPageProperties>
 </file>
 
+<file path=customXml/item2.xml><?xml version="1.0" encoding="utf-8"?>
+<b:Sources xmlns:b="http://schemas.openxmlformats.org/officeDocument/2006/bibliography" xmlns="http://schemas.openxmlformats.org/officeDocument/2006/bibliography" SelectedStyle="\MLASeventhEditionOfficeOnline.xsl" StyleName="MLA" Version="7"/>
+</file>
+
 <file path=customXml/itemProps1.xml><?xml version="1.0" encoding="utf-8"?>
 <ds:datastoreItem xmlns:ds="http://schemas.openxmlformats.org/officeDocument/2006/customXml" ds:itemID="{55AF091B-3C7A-41E3-B477-F2FDAA23CFDA}">
   <ds:schemaRefs>
     <ds:schemaRef ds:uri="http://schemas.microsoft.com/office/2006/coverPageProps"/>
   </ds:schemaRefs>
 </ds:datastoreItem>
+</file>
+
+<file path=customXml/itemProps2.xml><?xml version="1.0" encoding="utf-8"?>
+<ds:datastoreItem xmlns:ds="http://schemas.openxmlformats.org/officeDocument/2006/customXml" ds:itemID="{2D94F06B-B29D-4469-9F25-B75E79BF2F9A}">
+  <ds:schemaRefs>
+    <ds:schemaRef ds:uri="http://schemas.openxmlformats.org/officeDocument/2006/bibliography"/>
+  </ds:schemaRefs>
+</ds:datastoreItem>
 </file>
</xml_diff>

<commit_message>
Fleshed out non-functional requirements. Added additional functional requirements.
</commit_message>
<xml_diff>
--- a/doc/Project Backlog.docx
+++ b/doc/Project Backlog.docx
@@ -1275,8 +1275,6 @@
         </w:rPr>
         <w:t>’</w:t>
       </w:r>
-      <w:bookmarkStart w:id="0" w:name="_GoBack"/>
-      <w:bookmarkEnd w:id="0"/>
       <w:r>
         <w:rPr>
           <w:sz w:val="24"/>
@@ -1453,6 +1451,13 @@
         </w:rPr>
         <w:t>As a customer, I would like each user to be able to choose whether their account will be accessible in reduced security mode.</w:t>
       </w:r>
+      <w:r>
+        <w:rPr>
+          <w:sz w:val="24"/>
+          <w:szCs w:val="24"/>
+        </w:rPr>
+        <w:t xml:space="preserve"> </w:t>
+      </w:r>
     </w:p>
     <w:p>
       <w:pPr>
@@ -1466,20 +1471,40 @@
           <w:szCs w:val="24"/>
         </w:rPr>
       </w:pPr>
-      <w:commentRangeStart w:id="1"/>
-      <w:r>
-        <w:rPr>
-          <w:sz w:val="24"/>
-          <w:szCs w:val="24"/>
-        </w:rPr>
-        <w:t xml:space="preserve">As a customer, I should be able to perform routine checks on each hardware device individually for </w:t>
-      </w:r>
-      <w:commentRangeEnd w:id="1"/>
-      <w:r>
-        <w:rPr>
-          <w:rStyle w:val="CommentReference"/>
-        </w:rPr>
-        <w:commentReference w:id="1"/>
+      <w:r>
+        <w:rPr>
+          <w:sz w:val="24"/>
+          <w:szCs w:val="24"/>
+        </w:rPr>
+        <w:t xml:space="preserve">As a customer, I would like </w:t>
+      </w:r>
+      <w:r>
+        <w:rPr>
+          <w:sz w:val="24"/>
+          <w:szCs w:val="24"/>
+        </w:rPr>
+        <w:t xml:space="preserve">the </w:t>
+      </w:r>
+      <w:r>
+        <w:rPr>
+          <w:sz w:val="24"/>
+          <w:szCs w:val="24"/>
+        </w:rPr>
+        <w:t>ATM 2.0</w:t>
+      </w:r>
+      <w:r>
+        <w:rPr>
+          <w:sz w:val="24"/>
+          <w:szCs w:val="24"/>
+        </w:rPr>
+        <w:t>’s backend systems</w:t>
+      </w:r>
+      <w:r>
+        <w:rPr>
+          <w:sz w:val="24"/>
+          <w:szCs w:val="24"/>
+        </w:rPr>
+        <w:t xml:space="preserve"> to be compatible with standard ATMs.</w:t>
       </w:r>
     </w:p>
     <w:p>
@@ -1499,36 +1524,7 @@
           <w:sz w:val="24"/>
           <w:szCs w:val="24"/>
         </w:rPr>
-        <w:lastRenderedPageBreak/>
-        <w:t xml:space="preserve">As a customer, I would like </w:t>
-      </w:r>
-      <w:r>
-        <w:rPr>
-          <w:sz w:val="24"/>
-          <w:szCs w:val="24"/>
-        </w:rPr>
-        <w:t xml:space="preserve">the </w:t>
-      </w:r>
-      <w:r>
-        <w:rPr>
-          <w:sz w:val="24"/>
-          <w:szCs w:val="24"/>
-        </w:rPr>
-        <w:t>ATM 2.0</w:t>
-      </w:r>
-      <w:r>
-        <w:rPr>
-          <w:sz w:val="24"/>
-          <w:szCs w:val="24"/>
-        </w:rPr>
-        <w:t>’s backend systems</w:t>
-      </w:r>
-      <w:r>
-        <w:rPr>
-          <w:sz w:val="24"/>
-          <w:szCs w:val="24"/>
-        </w:rPr>
-        <w:t xml:space="preserve"> to be compatible with standard ATMs.</w:t>
+        <w:t>As a customer, I would like my logo to be displayed on the screen.</w:t>
       </w:r>
     </w:p>
     <w:p>
@@ -1548,7 +1544,8 @@
           <w:sz w:val="24"/>
           <w:szCs w:val="24"/>
         </w:rPr>
-        <w:t>As a customer, I would like my logo to be displayed on the screen.</w:t>
+        <w:lastRenderedPageBreak/>
+        <w:t>As a customer, I would like for my users to be authenticated a second time before allowing them to change their settings.</w:t>
       </w:r>
     </w:p>
     <w:p>
@@ -1568,7 +1565,35 @@
           <w:sz w:val="24"/>
           <w:szCs w:val="24"/>
         </w:rPr>
-        <w:t>As a customer, I would like for my users to be authenticated a second time before allowing them to change their settings.</w:t>
+        <w:t xml:space="preserve">As a customer, I would like </w:t>
+      </w:r>
+      <w:r>
+        <w:rPr>
+          <w:sz w:val="24"/>
+          <w:szCs w:val="24"/>
+        </w:rPr>
+        <w:t xml:space="preserve">optional </w:t>
+      </w:r>
+      <w:r>
+        <w:rPr>
+          <w:sz w:val="24"/>
+          <w:szCs w:val="24"/>
+        </w:rPr>
+        <w:t xml:space="preserve">remote terminal </w:t>
+      </w:r>
+      <w:r>
+        <w:rPr>
+          <w:sz w:val="24"/>
+          <w:szCs w:val="24"/>
+        </w:rPr>
+        <w:t xml:space="preserve">access </w:t>
+      </w:r>
+      <w:r>
+        <w:rPr>
+          <w:sz w:val="24"/>
+          <w:szCs w:val="24"/>
+        </w:rPr>
+        <w:t>to the machine.</w:t>
       </w:r>
     </w:p>
     <w:p>
@@ -1588,59 +1613,7 @@
           <w:sz w:val="24"/>
           <w:szCs w:val="24"/>
         </w:rPr>
-        <w:t xml:space="preserve">As a customer, I would like </w:t>
-      </w:r>
-      <w:r>
-        <w:rPr>
-          <w:sz w:val="24"/>
-          <w:szCs w:val="24"/>
-        </w:rPr>
-        <w:t xml:space="preserve">optional </w:t>
-      </w:r>
-      <w:r>
-        <w:rPr>
-          <w:sz w:val="24"/>
-          <w:szCs w:val="24"/>
-        </w:rPr>
-        <w:t xml:space="preserve">remote terminal </w:t>
-      </w:r>
-      <w:r>
-        <w:rPr>
-          <w:sz w:val="24"/>
-          <w:szCs w:val="24"/>
-        </w:rPr>
-        <w:t xml:space="preserve">access </w:t>
-      </w:r>
-      <w:r>
-        <w:rPr>
-          <w:sz w:val="24"/>
-          <w:szCs w:val="24"/>
-        </w:rPr>
-        <w:t>to the machine.</w:t>
-      </w:r>
-    </w:p>
-    <w:p>
-      <w:pPr>
-        <w:rPr>
-          <w:sz w:val="24"/>
-          <w:szCs w:val="24"/>
-        </w:rPr>
-      </w:pPr>
-    </w:p>
-    <w:p>
-      <w:pPr>
-        <w:rPr>
-          <w:sz w:val="24"/>
-          <w:szCs w:val="24"/>
-        </w:rPr>
-      </w:pPr>
-      <w:r>
-        <w:rPr>
-          <w:b/>
-          <w:sz w:val="24"/>
-          <w:szCs w:val="24"/>
-        </w:rPr>
-        <w:t>Non-Functional Requirements</w:t>
+        <w:t>As a customer, I would like the ATM to enter “sleep” mode while waiting for additional users.</w:t>
       </w:r>
     </w:p>
     <w:p>
@@ -1660,6 +1633,50 @@
           <w:sz w:val="24"/>
           <w:szCs w:val="24"/>
         </w:rPr>
+        <w:t>As a customer, I would like the ATM to display my logo on the screen while in sleep mode.</w:t>
+      </w:r>
+    </w:p>
+    <w:p>
+      <w:pPr>
+        <w:rPr>
+          <w:sz w:val="24"/>
+          <w:szCs w:val="24"/>
+        </w:rPr>
+      </w:pPr>
+    </w:p>
+    <w:p>
+      <w:pPr>
+        <w:rPr>
+          <w:sz w:val="24"/>
+          <w:szCs w:val="24"/>
+        </w:rPr>
+      </w:pPr>
+      <w:r>
+        <w:rPr>
+          <w:b/>
+          <w:sz w:val="24"/>
+          <w:szCs w:val="24"/>
+        </w:rPr>
+        <w:t>Non-Functional Requirements</w:t>
+      </w:r>
+    </w:p>
+    <w:p>
+      <w:pPr>
+        <w:pStyle w:val="ListParagraph"/>
+        <w:numPr>
+          <w:ilvl w:val="0"/>
+          <w:numId w:val="4"/>
+        </w:numPr>
+        <w:rPr>
+          <w:sz w:val="24"/>
+          <w:szCs w:val="24"/>
+        </w:rPr>
+      </w:pPr>
+      <w:r>
+        <w:rPr>
+          <w:sz w:val="24"/>
+          <w:szCs w:val="24"/>
+        </w:rPr>
         <w:t xml:space="preserve">As a customer, I need the </w:t>
       </w:r>
       <w:r>
@@ -1667,7 +1684,35 @@
           <w:sz w:val="24"/>
           <w:szCs w:val="24"/>
         </w:rPr>
-        <w:t>machine to be energy efficient.</w:t>
+        <w:t xml:space="preserve">machine </w:t>
+      </w:r>
+      <w:r>
+        <w:rPr>
+          <w:sz w:val="24"/>
+          <w:szCs w:val="24"/>
+        </w:rPr>
+        <w:t xml:space="preserve">and software </w:t>
+      </w:r>
+      <w:r>
+        <w:rPr>
+          <w:sz w:val="24"/>
+          <w:szCs w:val="24"/>
+        </w:rPr>
+        <w:t>to be energy efficient</w:t>
+      </w:r>
+      <w:r>
+        <w:rPr>
+          <w:sz w:val="24"/>
+          <w:szCs w:val="24"/>
+        </w:rPr>
+        <w:t xml:space="preserve"> so as to minimize electricity costs</w:t>
+      </w:r>
+      <w:r>
+        <w:rPr>
+          <w:sz w:val="24"/>
+          <w:szCs w:val="24"/>
+        </w:rPr>
+        <w:t>.</w:t>
       </w:r>
     </w:p>
     <w:p>
@@ -1687,7 +1732,14 @@
           <w:sz w:val="24"/>
           <w:szCs w:val="24"/>
         </w:rPr>
-        <w:t>As a developer, I would like to have code that can be easily understood</w:t>
+        <w:t xml:space="preserve">As a developer, I would like to have code that </w:t>
+      </w:r>
+      <w:r>
+        <w:rPr>
+          <w:sz w:val="24"/>
+          <w:szCs w:val="24"/>
+        </w:rPr>
+        <w:t>is sufficiently documented and well formatted.</w:t>
       </w:r>
     </w:p>
     <w:p>
@@ -1707,7 +1759,28 @@
           <w:sz w:val="24"/>
           <w:szCs w:val="24"/>
         </w:rPr>
-        <w:t>As a developer, I would like code that is built to be updated later</w:t>
+        <w:t>As a developer, I would like code that is</w:t>
+      </w:r>
+      <w:r>
+        <w:rPr>
+          <w:sz w:val="24"/>
+          <w:szCs w:val="24"/>
+        </w:rPr>
+        <w:t xml:space="preserve"> modular</w:t>
+      </w:r>
+      <w:r>
+        <w:rPr>
+          <w:sz w:val="24"/>
+          <w:szCs w:val="24"/>
+        </w:rPr>
+        <w:t xml:space="preserve"> </w:t>
+      </w:r>
+      <w:r>
+        <w:rPr>
+          <w:sz w:val="24"/>
+          <w:szCs w:val="24"/>
+        </w:rPr>
+        <w:t>and built to accommodate updates in the near or far future.</w:t>
       </w:r>
     </w:p>
     <w:p>
@@ -1727,7 +1800,14 @@
           <w:sz w:val="24"/>
           <w:szCs w:val="24"/>
         </w:rPr>
-        <w:t>As a developer, I would like an easily accessible source control system.</w:t>
+        <w:t>As a developer, I would like a robust and customizable framework for the graphics user interface.</w:t>
+      </w:r>
+      <w:r>
+        <w:rPr>
+          <w:sz w:val="24"/>
+          <w:szCs w:val="24"/>
+        </w:rPr>
+        <w:t xml:space="preserve"> Some options might be the wxWidgets or QT graphics libraries.</w:t>
       </w:r>
     </w:p>
     <w:p>
@@ -1747,32 +1827,21 @@
           <w:sz w:val="24"/>
           <w:szCs w:val="24"/>
         </w:rPr>
-        <w:t>As a developer, I would like a robust and customizable framework for the graphics user interface.</w:t>
-      </w:r>
-    </w:p>
-    <w:p>
-      <w:pPr>
-        <w:pStyle w:val="ListParagraph"/>
-        <w:numPr>
-          <w:ilvl w:val="0"/>
-          <w:numId w:val="3"/>
-        </w:numPr>
-        <w:rPr>
-          <w:sz w:val="24"/>
-          <w:szCs w:val="24"/>
-        </w:rPr>
-      </w:pPr>
-      <w:r>
-        <w:rPr>
-          <w:sz w:val="24"/>
-          <w:szCs w:val="24"/>
-        </w:rPr>
-        <w:t>As a developer, I would my customer database to be easily scalable.</w:t>
-      </w:r>
+        <w:t>As a developer, I would my customer database to be easily scalable</w:t>
+      </w:r>
+      <w:r>
+        <w:rPr>
+          <w:sz w:val="24"/>
+          <w:szCs w:val="24"/>
+        </w:rPr>
+        <w:t xml:space="preserve"> to allow for growth and additional ATMs.</w:t>
+      </w:r>
+      <w:bookmarkStart w:id="0" w:name="_GoBack"/>
+      <w:bookmarkEnd w:id="0"/>
     </w:p>
     <w:sectPr>
-      <w:headerReference w:type="default" r:id="rId11"/>
-      <w:footerReference w:type="default" r:id="rId12"/>
+      <w:headerReference w:type="default" r:id="rId9"/>
+      <w:footerReference w:type="default" r:id="rId10"/>
       <w:pgSz w:w="12240" w:h="15840"/>
       <w:pgMar w:top="1440" w:right="1440" w:bottom="1440" w:left="1440" w:header="720" w:footer="720" w:gutter="0"/>
       <w:pgNumType w:start="0"/>
@@ -1782,33 +1851,6 @@
     </w:sectPr>
   </w:body>
 </w:document>
-</file>
-
-<file path=word/comments.xml><?xml version="1.0" encoding="utf-8"?>
-<w:comments xmlns:wpc="http://schemas.microsoft.com/office/word/2010/wordprocessingCanvas" xmlns:cx="http://schemas.microsoft.com/office/drawing/2014/chartex" xmlns:cx1="http://schemas.microsoft.com/office/drawing/2015/9/8/chartex" xmlns:cx2="http://schemas.microsoft.com/office/drawing/2015/10/21/chartex" xmlns:mc="http://schemas.openxmlformats.org/markup-compatibility/2006" xmlns:o="urn:schemas-microsoft-com:office:office" xmlns:r="http://schemas.openxmlformats.org/officeDocument/2006/relationships" xmlns:m="http://schemas.openxmlformats.org/officeDocument/2006/math" xmlns:v="urn:schemas-microsoft-com:vml" xmlns:wp14="http://schemas.microsoft.com/office/word/2010/wordprocessingDrawing" xmlns:wp="http://schemas.openxmlformats.org/drawingml/2006/wordprocessingDrawing" xmlns:w10="urn:schemas-microsoft-com:office:word" xmlns:w="http://schemas.openxmlformats.org/wordprocessingml/2006/main" xmlns:w14="http://schemas.microsoft.com/office/word/2010/wordml" xmlns:w15="http://schemas.microsoft.com/office/word/2012/wordml" xmlns:w16se="http://schemas.microsoft.com/office/word/2015/wordml/symex" xmlns:wpg="http://schemas.microsoft.com/office/word/2010/wordprocessingGroup" xmlns:wpi="http://schemas.microsoft.com/office/word/2010/wordprocessingInk" xmlns:wne="http://schemas.microsoft.com/office/word/2006/wordml" xmlns:wps="http://schemas.microsoft.com/office/word/2010/wordprocessingShape" mc:Ignorable="w14 w15 w16se wp14">
-  <w:comment w:id="1" w:author="Anthony J. Goeckner" w:date="2016-09-08T23:55:00Z" w:initials="AJG">
-    <w:p>
-      <w:pPr>
-        <w:pStyle w:val="CommentText"/>
-      </w:pPr>
-      <w:r>
-        <w:rPr>
-          <w:rStyle w:val="CommentReference"/>
-        </w:rPr>
-        <w:annotationRef/>
-      </w:r>
-      <w:r>
-        <w:t>Wtf is this</w:t>
-      </w:r>
-    </w:p>
-  </w:comment>
-</w:comments>
-</file>
-
-<file path=word/commentsExtended.xml><?xml version="1.0" encoding="utf-8"?>
-<w15:commentsEx xmlns:wpc="http://schemas.microsoft.com/office/word/2010/wordprocessingCanvas" xmlns:cx="http://schemas.microsoft.com/office/drawing/2014/chartex" xmlns:cx1="http://schemas.microsoft.com/office/drawing/2015/9/8/chartex" xmlns:cx2="http://schemas.microsoft.com/office/drawing/2015/10/21/chartex" xmlns:mc="http://schemas.openxmlformats.org/markup-compatibility/2006" xmlns:o="urn:schemas-microsoft-com:office:office" xmlns:r="http://schemas.openxmlformats.org/officeDocument/2006/relationships" xmlns:m="http://schemas.openxmlformats.org/officeDocument/2006/math" xmlns:v="urn:schemas-microsoft-com:vml" xmlns:wp14="http://schemas.microsoft.com/office/word/2010/wordprocessingDrawing" xmlns:wp="http://schemas.openxmlformats.org/drawingml/2006/wordprocessingDrawing" xmlns:w10="urn:schemas-microsoft-com:office:word" xmlns:w="http://schemas.openxmlformats.org/wordprocessingml/2006/main" xmlns:w14="http://schemas.microsoft.com/office/word/2010/wordml" xmlns:w15="http://schemas.microsoft.com/office/word/2012/wordml" xmlns:w16se="http://schemas.microsoft.com/office/word/2015/wordml/symex" xmlns:wpg="http://schemas.microsoft.com/office/word/2010/wordprocessingGroup" xmlns:wpi="http://schemas.microsoft.com/office/word/2010/wordprocessingInk" xmlns:wne="http://schemas.microsoft.com/office/word/2006/wordml" xmlns:wps="http://schemas.microsoft.com/office/word/2010/wordprocessingShape" mc:Ignorable="w14 w15 w16se wp14">
-  <w15:commentEx w15:paraId="1E7E22EA" w15:done="0"/>
-</w15:commentsEx>
 </file>
 
 <file path=word/endnotes.xml><?xml version="1.0" encoding="utf-8"?>
@@ -1870,7 +1912,7 @@
           <w:rPr>
             <w:noProof/>
           </w:rPr>
-          <w:t>2</w:t>
+          <w:t>1</w:t>
         </w:r>
         <w:r>
           <w:rPr>
@@ -2395,14 +2437,6 @@
     <w:abstractNumId w:val="1"/>
   </w:num>
 </w:numbering>
-</file>
-
-<file path=word/people.xml><?xml version="1.0" encoding="utf-8"?>
-<w15:people xmlns:wpc="http://schemas.microsoft.com/office/word/2010/wordprocessingCanvas" xmlns:cx="http://schemas.microsoft.com/office/drawing/2014/chartex" xmlns:cx1="http://schemas.microsoft.com/office/drawing/2015/9/8/chartex" xmlns:cx2="http://schemas.microsoft.com/office/drawing/2015/10/21/chartex" xmlns:mc="http://schemas.openxmlformats.org/markup-compatibility/2006" xmlns:o="urn:schemas-microsoft-com:office:office" xmlns:r="http://schemas.openxmlformats.org/officeDocument/2006/relationships" xmlns:m="http://schemas.openxmlformats.org/officeDocument/2006/math" xmlns:v="urn:schemas-microsoft-com:vml" xmlns:wp14="http://schemas.microsoft.com/office/word/2010/wordprocessingDrawing" xmlns:wp="http://schemas.openxmlformats.org/drawingml/2006/wordprocessingDrawing" xmlns:w10="urn:schemas-microsoft-com:office:word" xmlns:w="http://schemas.openxmlformats.org/wordprocessingml/2006/main" xmlns:w14="http://schemas.microsoft.com/office/word/2010/wordml" xmlns:w15="http://schemas.microsoft.com/office/word/2012/wordml" xmlns:w16se="http://schemas.microsoft.com/office/word/2015/wordml/symex" xmlns:wpg="http://schemas.microsoft.com/office/word/2010/wordprocessingGroup" xmlns:wpi="http://schemas.microsoft.com/office/word/2010/wordprocessingInk" xmlns:wne="http://schemas.microsoft.com/office/word/2006/wordml" xmlns:wps="http://schemas.microsoft.com/office/word/2010/wordprocessingShape" mc:Ignorable="w14 w15 w16se wp14">
-  <w15:person w15:author="Anthony J. Goeckner">
-    <w15:presenceInfo w15:providerId="None" w15:userId="Anthony J. Goeckner"/>
-  </w15:person>
-</w15:people>
 </file>
 
 <file path=word/styles.xml><?xml version="1.0" encoding="utf-8"?>
@@ -3210,8 +3244,8 @@
     <w:rsid w:val="00142B40"/>
     <w:rsid w:val="0054782E"/>
     <w:rsid w:val="00A36B2C"/>
+    <w:rsid w:val="00AA18B2"/>
     <w:rsid w:val="00D36F67"/>
-    <w:rsid w:val="00EF1336"/>
   </w:rsids>
   <m:mathPr>
     <m:mathFont m:val="Cambria Math"/>
@@ -3987,7 +4021,7 @@
 </file>
 
 <file path=customXml/itemProps2.xml><?xml version="1.0" encoding="utf-8"?>
-<ds:datastoreItem xmlns:ds="http://schemas.openxmlformats.org/officeDocument/2006/customXml" ds:itemID="{3D995B62-57E8-4D4D-BB6C-0BC143572635}">
+<ds:datastoreItem xmlns:ds="http://schemas.openxmlformats.org/officeDocument/2006/customXml" ds:itemID="{944CE0C6-973D-4479-82CF-C03D21B2A272}">
   <ds:schemaRefs>
     <ds:schemaRef ds:uri="http://schemas.openxmlformats.org/officeDocument/2006/bibliography"/>
   </ds:schemaRefs>

</xml_diff>

<commit_message>
security and energy explained
</commit_message>
<xml_diff>
--- a/doc/Project Backlog.docx
+++ b/doc/Project Backlog.docx
@@ -244,8 +244,18 @@
                     <w:sz w:val="28"/>
                     <w:szCs w:val="28"/>
                   </w:rPr>
-                  <w:t>Anthony Goeckner</w:t>
+                  <w:t xml:space="preserve">Anthony </w:t>
                 </w:r>
+                <w:proofErr w:type="spellStart"/>
+                <w:r>
+                  <w:rPr>
+                    <w:color w:val="000000" w:themeColor="accent1"/>
+                    <w:sz w:val="28"/>
+                    <w:szCs w:val="28"/>
+                  </w:rPr>
+                  <w:t>Goeckner</w:t>
+                </w:r>
+                <w:proofErr w:type="spellEnd"/>
               </w:p>
               <w:p>
                 <w:pPr>
@@ -349,7 +359,7 @@
                         <w:sz w:val="28"/>
                         <w:szCs w:val="28"/>
                       </w:rPr>
-                      <w:t>5 September 2016</w:t>
+                      <w:t>9-5-2016</w:t>
                     </w:r>
                   </w:p>
                 </w:sdtContent>
@@ -657,7 +667,31 @@
         <w:rPr>
           <w:sz w:val="24"/>
         </w:rPr>
-        <w:t>Originally ATMs were created because banks wanted to have tellers 24 hours a day, this was proving to be quite expensive. Keeping this in mind, current ATM machines should provide at least as much security as a human teller.  However, a fraudster today only needs a PIN that he/she can acquire through a multitude of attack vectors on the user’s digital data and the card can be acquired through physical theft. Then on, if the thief were to walk up to a teller with a card and PIN, a teller would be able to detect that the person doesn’t match the photo id on record and prevent any fraudulent withdrawals. The machines don’t provide this level of security but ATM</w:t>
+        <w:t xml:space="preserve">Originally ATMs were created because banks wanted to have tellers 24 hours a day, this was proving to be quite expensive. Keeping this in mind, current ATM machines should provide at least as much security as a human teller.  However, a fraudster today only needs a PIN that he/she can acquire through a multitude of attack vectors on the user’s digital data and the card can be acquired through physical theft. Then on, if the thief were to walk up to a teller with a card and PIN, a teller would be able to detect that the person doesn’t match the photo </w:t>
+      </w:r>
+      <w:r>
+        <w:rPr>
+          <w:sz w:val="24"/>
+        </w:rPr>
+        <w:t>ID</w:t>
+      </w:r>
+      <w:r>
+        <w:rPr>
+          <w:sz w:val="24"/>
+        </w:rPr>
+        <w:t xml:space="preserve"> on record and prevent any fraudulent withdrawals. The </w:t>
+      </w:r>
+      <w:r>
+        <w:rPr>
+          <w:sz w:val="24"/>
+        </w:rPr>
+        <w:t xml:space="preserve">current </w:t>
+      </w:r>
+      <w:r>
+        <w:rPr>
+          <w:sz w:val="24"/>
+        </w:rPr>
+        <w:t>machines don’t provide this level of security but ATM</w:t>
       </w:r>
       <w:r>
         <w:rPr>
@@ -684,14 +718,21 @@
           <w:sz w:val="24"/>
           <w:szCs w:val="24"/>
         </w:rPr>
-        <w:t xml:space="preserve">Standard ATMs use only two-factor authentication: the physical card, and the user’s identification number (PIN). </w:t>
-      </w:r>
-      <w:r>
-        <w:rPr>
-          <w:sz w:val="24"/>
-          <w:szCs w:val="24"/>
-        </w:rPr>
-        <w:t>Both are subject to easy theft. The addition of biometric authentication ensures protection of the user’</w:t>
+        <w:t>Standard ATMs use only two-factor authentication</w:t>
+      </w:r>
+      <w:r>
+        <w:rPr>
+          <w:sz w:val="24"/>
+          <w:szCs w:val="24"/>
+        </w:rPr>
+        <w:t xml:space="preserve">. </w:t>
+      </w:r>
+      <w:r>
+        <w:rPr>
+          <w:sz w:val="24"/>
+          <w:szCs w:val="24"/>
+        </w:rPr>
+        <w:t>The addition of biometric authentication ensures protection of the user’</w:t>
       </w:r>
       <w:r>
         <w:rPr>
@@ -815,7 +856,6 @@
           <w:sz w:val="24"/>
           <w:szCs w:val="24"/>
         </w:rPr>
-        <w:lastRenderedPageBreak/>
         <w:t>As a user, I need to manage my security preferences, such as enabling/disabling biometric authentication.</w:t>
       </w:r>
     </w:p>
@@ -836,6 +876,7 @@
           <w:sz w:val="24"/>
           <w:szCs w:val="24"/>
         </w:rPr>
+        <w:lastRenderedPageBreak/>
         <w:t>As a user, I need to view my account balance.</w:t>
       </w:r>
     </w:p>
@@ -1096,7 +1137,35 @@
           <w:sz w:val="24"/>
           <w:szCs w:val="24"/>
         </w:rPr>
-        <w:t>As a user, I would like the ability to enter an “emergency PIN”, which will contact the police in case of robbery.</w:t>
+        <w:t xml:space="preserve">As a user, I would like the ability to enter an “emergency PIN”, which will </w:t>
+      </w:r>
+      <w:r>
+        <w:rPr>
+          <w:sz w:val="24"/>
+          <w:szCs w:val="24"/>
+        </w:rPr>
+        <w:t xml:space="preserve">silently </w:t>
+      </w:r>
+      <w:r>
+        <w:rPr>
+          <w:sz w:val="24"/>
+          <w:szCs w:val="24"/>
+        </w:rPr>
+        <w:t xml:space="preserve">contact the police in case of </w:t>
+      </w:r>
+      <w:r>
+        <w:rPr>
+          <w:sz w:val="24"/>
+          <w:szCs w:val="24"/>
+        </w:rPr>
+        <w:t xml:space="preserve">a </w:t>
+      </w:r>
+      <w:r>
+        <w:rPr>
+          <w:sz w:val="24"/>
+          <w:szCs w:val="24"/>
+        </w:rPr>
+        <w:t>robbery.</w:t>
       </w:r>
     </w:p>
     <w:p>
@@ -1544,7 +1613,6 @@
           <w:sz w:val="24"/>
           <w:szCs w:val="24"/>
         </w:rPr>
-        <w:lastRenderedPageBreak/>
         <w:t>As a customer, I would like for my users to be authenticated a second time before allowing them to change their settings.</w:t>
       </w:r>
     </w:p>
@@ -1565,6 +1633,7 @@
           <w:sz w:val="24"/>
           <w:szCs w:val="24"/>
         </w:rPr>
+        <w:lastRenderedPageBreak/>
         <w:t xml:space="preserve">As a customer, I would like </w:t>
       </w:r>
       <w:r>
@@ -1635,6 +1704,8 @@
         </w:rPr>
         <w:t>As a customer, I would like the ATM to display my logo on the screen while in sleep mode.</w:t>
       </w:r>
+      <w:bookmarkStart w:id="0" w:name="_GoBack"/>
+      <w:bookmarkEnd w:id="0"/>
     </w:p>
     <w:p>
       <w:pPr>
@@ -1663,28 +1734,35 @@
     <w:p>
       <w:pPr>
         <w:pStyle w:val="ListParagraph"/>
-        <w:numPr>
-          <w:ilvl w:val="0"/>
-          <w:numId w:val="4"/>
-        </w:numPr>
-        <w:rPr>
-          <w:sz w:val="24"/>
-          <w:szCs w:val="24"/>
-        </w:rPr>
-      </w:pPr>
-      <w:r>
-        <w:rPr>
-          <w:sz w:val="24"/>
-          <w:szCs w:val="24"/>
-        </w:rPr>
-        <w:t xml:space="preserve">As a customer, I need the </w:t>
-      </w:r>
-      <w:r>
-        <w:rPr>
-          <w:sz w:val="24"/>
-          <w:szCs w:val="24"/>
-        </w:rPr>
-        <w:t xml:space="preserve">machine </w:t>
+        <w:rPr>
+          <w:b/>
+          <w:sz w:val="24"/>
+          <w:szCs w:val="24"/>
+        </w:rPr>
+      </w:pPr>
+      <w:r>
+        <w:rPr>
+          <w:b/>
+          <w:sz w:val="24"/>
+          <w:szCs w:val="24"/>
+        </w:rPr>
+        <w:t>Energy costs</w:t>
+      </w:r>
+    </w:p>
+    <w:p>
+      <w:pPr>
+        <w:ind w:left="1080"/>
+        <w:rPr>
+          <w:sz w:val="24"/>
+          <w:szCs w:val="24"/>
+        </w:rPr>
+      </w:pPr>
+      <w:r>
+        <w:rPr>
+          <w:sz w:val="24"/>
+          <w:szCs w:val="24"/>
+        </w:rPr>
+        <w:t xml:space="preserve">As a customer, I need the machine </w:t>
       </w:r>
       <w:r>
         <w:rPr>
@@ -1698,21 +1776,104 @@
           <w:sz w:val="24"/>
           <w:szCs w:val="24"/>
         </w:rPr>
-        <w:t>to be energy efficient</w:t>
-      </w:r>
-      <w:r>
-        <w:rPr>
-          <w:sz w:val="24"/>
-          <w:szCs w:val="24"/>
-        </w:rPr>
-        <w:t xml:space="preserve"> so as to minimize electricity costs</w:t>
-      </w:r>
-      <w:r>
-        <w:rPr>
-          <w:sz w:val="24"/>
-          <w:szCs w:val="24"/>
-        </w:rPr>
-        <w:t>.</w:t>
+        <w:t xml:space="preserve">to be energy </w:t>
+      </w:r>
+      <w:r>
+        <w:rPr>
+          <w:sz w:val="24"/>
+          <w:szCs w:val="24"/>
+        </w:rPr>
+        <w:t xml:space="preserve">efficient </w:t>
+      </w:r>
+      <w:r>
+        <w:rPr>
+          <w:sz w:val="24"/>
+          <w:szCs w:val="24"/>
+        </w:rPr>
+        <w:t>to minimize electricity costs</w:t>
+      </w:r>
+      <w:r>
+        <w:rPr>
+          <w:sz w:val="24"/>
+          <w:szCs w:val="24"/>
+        </w:rPr>
+        <w:t xml:space="preserve"> because the machines will be running 24hr a day. Also because the ATM2.0 cannot go be allowed to go offline during a power outage, the machine should be able to run on backup power for a sustained period of time.</w:t>
+      </w:r>
+    </w:p>
+    <w:p>
+      <w:pPr>
+        <w:ind w:firstLine="720"/>
+        <w:rPr>
+          <w:b/>
+          <w:sz w:val="24"/>
+          <w:szCs w:val="24"/>
+        </w:rPr>
+      </w:pPr>
+      <w:r>
+        <w:rPr>
+          <w:b/>
+          <w:sz w:val="24"/>
+          <w:szCs w:val="24"/>
+        </w:rPr>
+        <w:t>Security</w:t>
+      </w:r>
+    </w:p>
+    <w:p>
+      <w:pPr>
+        <w:ind w:left="1080"/>
+        <w:rPr>
+          <w:sz w:val="24"/>
+          <w:szCs w:val="24"/>
+        </w:rPr>
+      </w:pPr>
+      <w:r>
+        <w:rPr>
+          <w:sz w:val="24"/>
+          <w:szCs w:val="24"/>
+        </w:rPr>
+        <w:t>The ATM2.0 will offer high incentives for theft due to the large amounts of cash in the machine</w:t>
+      </w:r>
+      <w:r>
+        <w:rPr>
+          <w:sz w:val="24"/>
+          <w:szCs w:val="24"/>
+        </w:rPr>
+        <w:t>, this can be mitigated by a strong and physically secure machine case</w:t>
+      </w:r>
+      <w:r>
+        <w:rPr>
+          <w:sz w:val="24"/>
+          <w:szCs w:val="24"/>
+        </w:rPr>
+        <w:t xml:space="preserve">. Also, </w:t>
+      </w:r>
+      <w:r>
+        <w:rPr>
+          <w:sz w:val="24"/>
+          <w:szCs w:val="24"/>
+        </w:rPr>
+        <w:t>the</w:t>
+      </w:r>
+      <w:r>
+        <w:rPr>
+          <w:sz w:val="24"/>
+          <w:szCs w:val="24"/>
+        </w:rPr>
+        <w:t xml:space="preserve"> “check balance” features revels sensitive information about the user so the machine need</w:t>
+      </w:r>
+      <w:r>
+        <w:rPr>
+          <w:sz w:val="24"/>
+          <w:szCs w:val="24"/>
+        </w:rPr>
+        <w:t>s</w:t>
+      </w:r>
+      <w:r>
+        <w:rPr>
+          <w:sz w:val="24"/>
+          <w:szCs w:val="24"/>
+        </w:rPr>
+        <w:t xml:space="preserve"> to make sure the TCP packets are not hijacked during transit from database to machine. Otherwise, the database should also be secure against unauthorized querying from external nodes. </w:t>
       </w:r>
     </w:p>
     <w:p>
@@ -1807,7 +1968,23 @@
           <w:sz w:val="24"/>
           <w:szCs w:val="24"/>
         </w:rPr>
-        <w:t xml:space="preserve"> Some options might be the wxWidgets or QT graphics libraries.</w:t>
+        <w:t xml:space="preserve"> Some options might be the </w:t>
+      </w:r>
+      <w:proofErr w:type="spellStart"/>
+      <w:r>
+        <w:rPr>
+          <w:sz w:val="24"/>
+          <w:szCs w:val="24"/>
+        </w:rPr>
+        <w:t>wxWidgets</w:t>
+      </w:r>
+      <w:proofErr w:type="spellEnd"/>
+      <w:r>
+        <w:rPr>
+          <w:sz w:val="24"/>
+          <w:szCs w:val="24"/>
+        </w:rPr>
+        <w:t xml:space="preserve"> or QT graphics libraries.</w:t>
       </w:r>
     </w:p>
     <w:p>
@@ -1836,8 +2013,6 @@
         </w:rPr>
         <w:t xml:space="preserve"> to allow for growth and additional ATMs.</w:t>
       </w:r>
-      <w:bookmarkStart w:id="0" w:name="_GoBack"/>
-      <w:bookmarkEnd w:id="0"/>
     </w:p>
     <w:sectPr>
       <w:headerReference w:type="default" r:id="rId9"/>
@@ -1912,7 +2087,7 @@
           <w:rPr>
             <w:noProof/>
           </w:rPr>
-          <w:t>1</w:t>
+          <w:t>3</w:t>
         </w:r>
         <w:r>
           <w:rPr>
@@ -1963,8 +2138,13 @@
       <w:pStyle w:val="Header"/>
       <w:jc w:val="right"/>
     </w:pPr>
+    <w:proofErr w:type="spellStart"/>
     <w:r>
-      <w:t>Goeckner, Rao, Reed, Smith</w:t>
+      <w:t>Goeckner</w:t>
+    </w:r>
+    <w:proofErr w:type="spellEnd"/>
+    <w:r>
+      <w:t>, Rao, Reed, Smith</w:t>
     </w:r>
   </w:p>
 </w:hdr>
@@ -2101,7 +2281,7 @@
         <w:rFonts w:ascii="Symbol" w:hAnsi="Symbol" w:hint="default"/>
       </w:rPr>
     </w:lvl>
-    <w:lvl w:ilvl="1" w:tplc="04090003" w:tentative="1">
+    <w:lvl w:ilvl="1" w:tplc="04090003">
       <w:start w:val="1"/>
       <w:numFmt w:val="bullet"/>
       <w:lvlText w:val="o"/>
@@ -3186,7 +3366,7 @@
     <w:charset w:val="00"/>
     <w:family w:val="roman"/>
     <w:pitch w:val="variable"/>
-    <w:sig w:usb0="E0002AFF" w:usb1="C0007843" w:usb2="00000009" w:usb3="00000000" w:csb0="000001FF" w:csb1="00000000"/>
+    <w:sig w:usb0="E0002EFF" w:usb1="C0007843" w:usb2="00000009" w:usb3="00000000" w:csb0="000001FF" w:csb1="00000000"/>
   </w:font>
   <w:font w:name="Courier New">
     <w:panose1 w:val="02070309020205020404"/>
@@ -3207,7 +3387,7 @@
     <w:charset w:val="00"/>
     <w:family w:val="swiss"/>
     <w:pitch w:val="variable"/>
-    <w:sig w:usb0="E0002AFF" w:usb1="4000ACFF" w:usb2="00000001" w:usb3="00000000" w:csb0="000001FF" w:csb1="00000000"/>
+    <w:sig w:usb0="E00002FF" w:usb1="4000ACFF" w:usb2="00000001" w:usb3="00000000" w:csb0="0000019F" w:csb1="00000000"/>
   </w:font>
   <w:font w:name="Segoe UI">
     <w:panose1 w:val="020B0502040204020203"/>
@@ -3221,7 +3401,7 @@
     <w:charset w:val="00"/>
     <w:family w:val="swiss"/>
     <w:pitch w:val="variable"/>
-    <w:sig w:usb0="A0002AEF" w:usb1="4000207B" w:usb2="00000000" w:usb3="00000000" w:csb0="000001FF" w:csb1="00000000"/>
+    <w:sig w:usb0="A00002EF" w:usb1="4000207B" w:usb2="00000000" w:usb3="00000000" w:csb0="0000019F" w:csb1="00000000"/>
   </w:font>
 </w:fonts>
 </file>
@@ -3243,6 +3423,7 @@
     <w:rsidRoot w:val="00D36F67"/>
     <w:rsid w:val="00142B40"/>
     <w:rsid w:val="0054782E"/>
+    <w:rsid w:val="0095566F"/>
     <w:rsid w:val="00A36B2C"/>
     <w:rsid w:val="00AA18B2"/>
     <w:rsid w:val="00D36F67"/>
@@ -4021,7 +4202,7 @@
 </file>
 
 <file path=customXml/itemProps2.xml><?xml version="1.0" encoding="utf-8"?>
-<ds:datastoreItem xmlns:ds="http://schemas.openxmlformats.org/officeDocument/2006/customXml" ds:itemID="{944CE0C6-973D-4479-82CF-C03D21B2A272}">
+<ds:datastoreItem xmlns:ds="http://schemas.openxmlformats.org/officeDocument/2006/customXml" ds:itemID="{BA6222DE-4DA6-4172-944E-736F6F7E2285}">
   <ds:schemaRefs>
     <ds:schemaRef ds:uri="http://schemas.openxmlformats.org/officeDocument/2006/bibliography"/>
   </ds:schemaRefs>

</xml_diff>

<commit_message>
Added "if time allows" tags and reverted non-functional requirements to bullet points.
</commit_message>
<xml_diff>
--- a/doc/Project Backlog.docx
+++ b/doc/Project Backlog.docx
@@ -499,7 +499,23 @@
           <w:sz w:val="24"/>
           <w:szCs w:val="24"/>
         </w:rPr>
-        <w:t xml:space="preserve"> customers. Through 3-point biometric authentication, the bank can be sure that the intended customer is collecting the cash and the customer can be sure that no </w:t>
+        <w:t xml:space="preserve"> customers. Through </w:t>
+      </w:r>
+      <w:r>
+        <w:rPr>
+          <w:sz w:val="24"/>
+          <w:szCs w:val="24"/>
+        </w:rPr>
+        <w:t>three</w:t>
+      </w:r>
+      <w:bookmarkStart w:id="0" w:name="_GoBack"/>
+      <w:bookmarkEnd w:id="0"/>
+      <w:r>
+        <w:rPr>
+          <w:sz w:val="24"/>
+          <w:szCs w:val="24"/>
+        </w:rPr>
+        <w:t xml:space="preserve">-point biometric authentication, the bank can be sure that the intended customer is collecting the cash and the customer can be sure that no </w:t>
       </w:r>
       <w:r>
         <w:rPr>
@@ -753,6 +769,20 @@
         </w:rPr>
         <w:t>As a user, I would like to select my language.</w:t>
       </w:r>
+      <w:r>
+        <w:rPr>
+          <w:sz w:val="24"/>
+          <w:szCs w:val="24"/>
+        </w:rPr>
+        <w:t xml:space="preserve"> </w:t>
+      </w:r>
+      <w:r>
+        <w:rPr>
+          <w:sz w:val="24"/>
+          <w:szCs w:val="24"/>
+        </w:rPr>
+        <w:t>(If time allows.)</w:t>
+      </w:r>
     </w:p>
     <w:p>
       <w:pPr>
@@ -793,6 +823,13 @@
         </w:rPr>
         <w:t>As a user, I would like the ability to print a receipt.</w:t>
       </w:r>
+      <w:r>
+        <w:rPr>
+          <w:sz w:val="24"/>
+          <w:szCs w:val="24"/>
+        </w:rPr>
+        <w:t xml:space="preserve"> For demonstration purposes, receipt might not be physically printed.</w:t>
+      </w:r>
     </w:p>
     <w:p>
       <w:pPr>
@@ -811,6 +848,7 @@
           <w:sz w:val="24"/>
           <w:szCs w:val="24"/>
         </w:rPr>
+        <w:lastRenderedPageBreak/>
         <w:t>As a user, I would like the ability to make multiple transactions.</w:t>
       </w:r>
     </w:p>
@@ -831,7 +869,6 @@
           <w:sz w:val="24"/>
           <w:szCs w:val="24"/>
         </w:rPr>
-        <w:lastRenderedPageBreak/>
         <w:t>As a user, I need the ability to log out of my account.</w:t>
       </w:r>
     </w:p>
@@ -934,6 +971,20 @@
         </w:rPr>
         <w:t>As a user, I would like the ability to enter an “emergency PIN”, which will silently contact the police in case of a robbery.</w:t>
       </w:r>
+      <w:r>
+        <w:rPr>
+          <w:sz w:val="24"/>
+          <w:szCs w:val="24"/>
+        </w:rPr>
+        <w:t xml:space="preserve"> </w:t>
+      </w:r>
+      <w:r>
+        <w:rPr>
+          <w:sz w:val="24"/>
+          <w:szCs w:val="24"/>
+        </w:rPr>
+        <w:t>(If time allows.)</w:t>
+      </w:r>
     </w:p>
     <w:p>
       <w:pPr>
@@ -1118,6 +1169,13 @@
         </w:rPr>
         <w:t xml:space="preserve"> details in the customer database.</w:t>
       </w:r>
+      <w:r>
+        <w:rPr>
+          <w:sz w:val="24"/>
+          <w:szCs w:val="24"/>
+        </w:rPr>
+        <w:t xml:space="preserve"> (If time allows.)</w:t>
+      </w:r>
     </w:p>
     <w:p>
       <w:pPr>
@@ -1335,6 +1393,20 @@
         </w:rPr>
         <w:t xml:space="preserve"> to be compatible with standard ATMs.</w:t>
       </w:r>
+      <w:r>
+        <w:rPr>
+          <w:sz w:val="24"/>
+          <w:szCs w:val="24"/>
+        </w:rPr>
+        <w:t xml:space="preserve"> </w:t>
+      </w:r>
+      <w:r>
+        <w:rPr>
+          <w:sz w:val="24"/>
+          <w:szCs w:val="24"/>
+        </w:rPr>
+        <w:t>(If time allows.)</w:t>
+      </w:r>
     </w:p>
     <w:p>
       <w:pPr>
@@ -1474,6 +1546,8 @@
     </w:p>
     <w:p>
       <w:pPr>
+        <w:keepNext/>
+        <w:keepLines/>
         <w:rPr>
           <w:sz w:val="24"/>
           <w:szCs w:val="24"/>
@@ -1485,97 +1559,56 @@
           <w:sz w:val="24"/>
           <w:szCs w:val="24"/>
         </w:rPr>
+        <w:lastRenderedPageBreak/>
         <w:t>Non-Functional Requirements</w:t>
       </w:r>
     </w:p>
     <w:p>
       <w:pPr>
         <w:pStyle w:val="ListParagraph"/>
-        <w:rPr>
-          <w:b/>
-          <w:sz w:val="24"/>
-          <w:szCs w:val="24"/>
-        </w:rPr>
-      </w:pPr>
-      <w:r>
-        <w:rPr>
-          <w:b/>
-          <w:sz w:val="24"/>
-          <w:szCs w:val="24"/>
-        </w:rPr>
-        <w:lastRenderedPageBreak/>
-        <w:t>Energy costs</w:t>
-      </w:r>
-    </w:p>
-    <w:p>
-      <w:pPr>
-        <w:ind w:left="1080"/>
-        <w:rPr>
-          <w:sz w:val="24"/>
-          <w:szCs w:val="24"/>
-        </w:rPr>
-      </w:pPr>
-      <w:r>
-        <w:rPr>
-          <w:sz w:val="24"/>
-          <w:szCs w:val="24"/>
-        </w:rPr>
-        <w:t xml:space="preserve">As a customer, I need the machine and software to be energy </w:t>
-      </w:r>
-      <w:r>
-        <w:rPr>
-          <w:sz w:val="24"/>
-          <w:szCs w:val="24"/>
-        </w:rPr>
-        <w:t xml:space="preserve">efficient </w:t>
-      </w:r>
-      <w:r>
-        <w:rPr>
-          <w:sz w:val="24"/>
-          <w:szCs w:val="24"/>
-        </w:rPr>
-        <w:t>to minimize electricity costs</w:t>
-      </w:r>
-      <w:r>
-        <w:rPr>
-          <w:sz w:val="24"/>
-          <w:szCs w:val="24"/>
-        </w:rPr>
-        <w:t xml:space="preserve"> because the machines will be running 24hr a day.</w:t>
-      </w:r>
-    </w:p>
-    <w:p>
-      <w:pPr>
-        <w:ind w:firstLine="720"/>
-        <w:rPr>
-          <w:b/>
-          <w:sz w:val="24"/>
-          <w:szCs w:val="24"/>
-        </w:rPr>
-      </w:pPr>
-      <w:r>
-        <w:rPr>
-          <w:b/>
-          <w:sz w:val="24"/>
-          <w:szCs w:val="24"/>
-        </w:rPr>
-        <w:t>Security</w:t>
-      </w:r>
-    </w:p>
-    <w:p>
-      <w:pPr>
-        <w:ind w:left="1080"/>
-        <w:rPr>
-          <w:sz w:val="24"/>
-          <w:szCs w:val="24"/>
-        </w:rPr>
-      </w:pPr>
-      <w:r>
-        <w:rPr>
-          <w:sz w:val="24"/>
-          <w:szCs w:val="24"/>
-        </w:rPr>
-        <w:t xml:space="preserve">The ATM2.0 will offer high incentives for theft due to the large amounts of cash in the machine, this can be mitigated by a strong and physically secure machine case. Also, the “check balance” features revels sensitive information about the user so the machine needs to make sure the TCP packets are not hijacked during transit from database to machine. Otherwise, the database should also be secure against unauthorized querying from external nodes. </w:t>
+        <w:numPr>
+          <w:ilvl w:val="0"/>
+          <w:numId w:val="4"/>
+        </w:numPr>
+        <w:rPr>
+          <w:sz w:val="24"/>
+          <w:szCs w:val="24"/>
+        </w:rPr>
+      </w:pPr>
+      <w:r>
+        <w:rPr>
+          <w:sz w:val="24"/>
+          <w:szCs w:val="24"/>
+        </w:rPr>
+        <w:t xml:space="preserve">As a customer, I need the machine </w:t>
+      </w:r>
+      <w:r>
+        <w:rPr>
+          <w:sz w:val="24"/>
+          <w:szCs w:val="24"/>
+        </w:rPr>
+        <w:t xml:space="preserve">and software </w:t>
+      </w:r>
+      <w:r>
+        <w:rPr>
+          <w:sz w:val="24"/>
+          <w:szCs w:val="24"/>
+        </w:rPr>
+        <w:t>to be energy efficient</w:t>
+      </w:r>
+      <w:r>
+        <w:rPr>
+          <w:sz w:val="24"/>
+          <w:szCs w:val="24"/>
+        </w:rPr>
+        <w:t xml:space="preserve"> so as to minimize electricity costs</w:t>
+      </w:r>
+      <w:r>
+        <w:rPr>
+          <w:sz w:val="24"/>
+          <w:szCs w:val="24"/>
+        </w:rPr>
+        <w:t>.</w:t>
       </w:r>
     </w:p>
     <w:p>
@@ -1670,23 +1703,7 @@
           <w:sz w:val="24"/>
           <w:szCs w:val="24"/>
         </w:rPr>
-        <w:t xml:space="preserve"> Some options might be the </w:t>
-      </w:r>
-      <w:proofErr w:type="spellStart"/>
-      <w:r>
-        <w:rPr>
-          <w:sz w:val="24"/>
-          <w:szCs w:val="24"/>
-        </w:rPr>
-        <w:t>wxWidgets</w:t>
-      </w:r>
-      <w:proofErr w:type="spellEnd"/>
-      <w:r>
-        <w:rPr>
-          <w:sz w:val="24"/>
-          <w:szCs w:val="24"/>
-        </w:rPr>
-        <w:t xml:space="preserve"> or QT graphics libraries.</w:t>
+        <w:t xml:space="preserve"> Some options might be the wxWidgets or QT graphics libraries.</w:t>
       </w:r>
     </w:p>
     <w:p>
@@ -1715,8 +1732,6 @@
         </w:rPr>
         <w:t xml:space="preserve"> to allow for growth and additional ATMs.</w:t>
       </w:r>
-      <w:bookmarkStart w:id="0" w:name="_GoBack"/>
-      <w:bookmarkEnd w:id="0"/>
     </w:p>
     <w:sectPr>
       <w:headerReference w:type="default" r:id="rId9"/>
@@ -1791,7 +1806,7 @@
           <w:rPr>
             <w:noProof/>
           </w:rPr>
-          <w:t>3</w:t>
+          <w:t>1</w:t>
         </w:r>
         <w:r>
           <w:rPr>
@@ -3065,7 +3080,7 @@
     <w:charset w:val="00"/>
     <w:family w:val="roman"/>
     <w:pitch w:val="variable"/>
-    <w:sig w:usb0="E0002AFF" w:usb1="C0007843" w:usb2="00000009" w:usb3="00000000" w:csb0="000001FF" w:csb1="00000000"/>
+    <w:sig w:usb0="E0002EFF" w:usb1="C000785B" w:usb2="00000009" w:usb3="00000000" w:csb0="000001FF" w:csb1="00000000"/>
   </w:font>
   <w:font w:name="Courier New">
     <w:panose1 w:val="02070309020205020404"/>
@@ -3086,7 +3101,7 @@
     <w:charset w:val="00"/>
     <w:family w:val="swiss"/>
     <w:pitch w:val="variable"/>
-    <w:sig w:usb0="E0002AFF" w:usb1="4000ACFF" w:usb2="00000001" w:usb3="00000000" w:csb0="000001FF" w:csb1="00000000"/>
+    <w:sig w:usb0="E0002AFF" w:usb1="C000247B" w:usb2="00000009" w:usb3="00000000" w:csb0="000001FF" w:csb1="00000000"/>
   </w:font>
   <w:font w:name="Segoe UI">
     <w:panose1 w:val="020B0502040204020203"/>
@@ -3100,7 +3115,7 @@
     <w:charset w:val="00"/>
     <w:family w:val="swiss"/>
     <w:pitch w:val="variable"/>
-    <w:sig w:usb0="A0002AEF" w:usb1="4000207B" w:usb2="00000000" w:usb3="00000000" w:csb0="000001FF" w:csb1="00000000"/>
+    <w:sig w:usb0="E0002AFF" w:usb1="C000247B" w:usb2="00000009" w:usb3="00000000" w:csb0="000001FF" w:csb1="00000000"/>
   </w:font>
 </w:fonts>
 </file>
@@ -3122,6 +3137,7 @@
     <w:rsidRoot w:val="00D36F67"/>
     <w:rsid w:val="00142B40"/>
     <w:rsid w:val="0054782E"/>
+    <w:rsid w:val="006F34C4"/>
     <w:rsid w:val="0095566F"/>
     <w:rsid w:val="00A23C4C"/>
     <w:rsid w:val="00A36B2C"/>
@@ -3902,7 +3918,7 @@
 </file>
 
 <file path=customXml/itemProps2.xml><?xml version="1.0" encoding="utf-8"?>
-<ds:datastoreItem xmlns:ds="http://schemas.openxmlformats.org/officeDocument/2006/customXml" ds:itemID="{964F020A-530D-4512-8876-CD1994CB1CBE}">
+<ds:datastoreItem xmlns:ds="http://schemas.openxmlformats.org/officeDocument/2006/customXml" ds:itemID="{EAEE83DA-CEF2-4D28-9BF2-EC2C5A0F840E}">
   <ds:schemaRefs>
     <ds:schemaRef ds:uri="http://schemas.openxmlformats.org/officeDocument/2006/bibliography"/>
   </ds:schemaRefs>

</xml_diff>

<commit_message>
Updated non-functional requirements incorporating ideas from Austin's work.
</commit_message>
<xml_diff>
--- a/doc/Project Backlog.docx
+++ b/doc/Project Backlog.docx
@@ -508,8 +508,6 @@
         </w:rPr>
         <w:t>three</w:t>
       </w:r>
-      <w:bookmarkStart w:id="0" w:name="_GoBack"/>
-      <w:bookmarkEnd w:id="0"/>
       <w:r>
         <w:rPr>
           <w:sz w:val="24"/>
@@ -543,6 +541,28 @@
       <w:pPr>
         <w:rPr>
           <w:sz w:val="24"/>
+          <w:szCs w:val="24"/>
+        </w:rPr>
+      </w:pPr>
+      <w:r>
+        <w:rPr>
+          <w:sz w:val="24"/>
+          <w:szCs w:val="24"/>
+        </w:rPr>
+        <w:t>Standard ATMs use only two-factor authentication</w:t>
+      </w:r>
+      <w:r>
+        <w:rPr>
+          <w:sz w:val="24"/>
+          <w:szCs w:val="24"/>
+        </w:rPr>
+        <w:t>. The addition of biometric authentication ensures protection of the user’s bank accounts against malicious activity, since the user’s biometric characteristics are unique and cannot be stolen or forged.</w:t>
+      </w:r>
+    </w:p>
+    <w:p>
+      <w:pPr>
+        <w:rPr>
+          <w:sz w:val="24"/>
         </w:rPr>
       </w:pPr>
       <w:r>
@@ -550,28 +570,6 @@
           <w:sz w:val="24"/>
         </w:rPr>
         <w:t>In recent years, biometric ATM systems have been developed in many foreign countries. However, this increased security has not yet reached American shores. While American banks are currently researching the possibility of adding biometric systems, we believe that we can deliver better value in a faster timeframe and in a more cost-effective manner.</w:t>
-      </w:r>
-    </w:p>
-    <w:p>
-      <w:pPr>
-        <w:rPr>
-          <w:sz w:val="24"/>
-          <w:szCs w:val="24"/>
-        </w:rPr>
-      </w:pPr>
-      <w:r>
-        <w:rPr>
-          <w:sz w:val="24"/>
-          <w:szCs w:val="24"/>
-        </w:rPr>
-        <w:t>Standard ATMs use only two-factor authentication</w:t>
-      </w:r>
-      <w:r>
-        <w:rPr>
-          <w:sz w:val="24"/>
-          <w:szCs w:val="24"/>
-        </w:rPr>
-        <w:t>. The addition of biometric authentication ensures protection of the user’s bank accounts against malicious activity, since the user’s biometric characteristics are unique and cannot be stolen or forged.</w:t>
       </w:r>
     </w:p>
     <w:p>
@@ -774,14 +772,7 @@
           <w:sz w:val="24"/>
           <w:szCs w:val="24"/>
         </w:rPr>
-        <w:t xml:space="preserve"> </w:t>
-      </w:r>
-      <w:r>
-        <w:rPr>
-          <w:sz w:val="24"/>
-          <w:szCs w:val="24"/>
-        </w:rPr>
-        <w:t>(If time allows.)</w:t>
+        <w:t xml:space="preserve"> (If time allows.)</w:t>
       </w:r>
     </w:p>
     <w:p>
@@ -976,14 +967,7 @@
           <w:sz w:val="24"/>
           <w:szCs w:val="24"/>
         </w:rPr>
-        <w:t xml:space="preserve"> </w:t>
-      </w:r>
-      <w:r>
-        <w:rPr>
-          <w:sz w:val="24"/>
-          <w:szCs w:val="24"/>
-        </w:rPr>
-        <w:t>(If time allows.)</w:t>
+        <w:t xml:space="preserve"> (If time allows.)</w:t>
       </w:r>
     </w:p>
     <w:p>
@@ -1398,14 +1382,7 @@
           <w:sz w:val="24"/>
           <w:szCs w:val="24"/>
         </w:rPr>
-        <w:t xml:space="preserve"> </w:t>
-      </w:r>
-      <w:r>
-        <w:rPr>
-          <w:sz w:val="24"/>
-          <w:szCs w:val="24"/>
-        </w:rPr>
-        <w:t>(If time allows.)</w:t>
+        <w:t xml:space="preserve"> (If time allows.)</w:t>
       </w:r>
     </w:p>
     <w:p>
@@ -1610,6 +1587,41 @@
         </w:rPr>
         <w:t>.</w:t>
       </w:r>
+      <w:r>
+        <w:rPr>
+          <w:sz w:val="24"/>
+          <w:szCs w:val="24"/>
+        </w:rPr>
+        <w:t xml:space="preserve"> This involves using energy</w:t>
+      </w:r>
+      <w:r>
+        <w:rPr>
+          <w:sz w:val="24"/>
+          <w:szCs w:val="24"/>
+        </w:rPr>
+        <w:t xml:space="preserve"> </w:t>
+      </w:r>
+      <w:r>
+        <w:rPr>
+          <w:sz w:val="24"/>
+          <w:szCs w:val="24"/>
+        </w:rPr>
+        <w:t>efficient hardware such as a Raspberry Pi, and software that is not resource</w:t>
+      </w:r>
+      <w:r>
+        <w:rPr>
+          <w:sz w:val="24"/>
+          <w:szCs w:val="24"/>
+        </w:rPr>
+        <w:t xml:space="preserve"> </w:t>
+      </w:r>
+      <w:r>
+        <w:rPr>
+          <w:sz w:val="24"/>
+          <w:szCs w:val="24"/>
+        </w:rPr>
+        <w:t>intensive.</w:t>
+      </w:r>
     </w:p>
     <w:p>
       <w:pPr>
@@ -1637,6 +1649,50 @@
         </w:rPr>
         <w:t>is sufficiently documented and well formatted.</w:t>
       </w:r>
+      <w:r>
+        <w:rPr>
+          <w:sz w:val="24"/>
+          <w:szCs w:val="24"/>
+        </w:rPr>
+        <w:t xml:space="preserve"> </w:t>
+      </w:r>
+      <w:r>
+        <w:rPr>
+          <w:sz w:val="24"/>
+          <w:szCs w:val="24"/>
+        </w:rPr>
+        <w:t>The software</w:t>
+      </w:r>
+      <w:r>
+        <w:rPr>
+          <w:sz w:val="24"/>
+          <w:szCs w:val="24"/>
+        </w:rPr>
+        <w:t xml:space="preserve"> should be documented using a tool such as </w:t>
+      </w:r>
+      <w:proofErr w:type="spellStart"/>
+      <w:r>
+        <w:rPr>
+          <w:sz w:val="24"/>
+          <w:szCs w:val="24"/>
+        </w:rPr>
+        <w:t>Doxygen</w:t>
+      </w:r>
+      <w:proofErr w:type="spellEnd"/>
+      <w:r>
+        <w:rPr>
+          <w:sz w:val="24"/>
+          <w:szCs w:val="24"/>
+        </w:rPr>
+        <w:t xml:space="preserve">, which generates </w:t>
+      </w:r>
+      <w:r>
+        <w:rPr>
+          <w:sz w:val="24"/>
+          <w:szCs w:val="24"/>
+        </w:rPr>
+        <w:t>documentation from comments placed in the code.</w:t>
+      </w:r>
     </w:p>
     <w:p>
       <w:pPr>
@@ -1678,6 +1734,13 @@
         </w:rPr>
         <w:t>and built to accommodate updates in the near or far future.</w:t>
       </w:r>
+      <w:r>
+        <w:rPr>
+          <w:sz w:val="24"/>
+          <w:szCs w:val="24"/>
+        </w:rPr>
+        <w:t xml:space="preserve"> Since the ATM 2.0 may be used by multiple, independent financial institutions, the system and tools must be reusable and modular to allow for easy application to new customers.</w:t>
+      </w:r>
     </w:p>
     <w:p>
       <w:pPr>
@@ -1703,7 +1766,23 @@
           <w:sz w:val="24"/>
           <w:szCs w:val="24"/>
         </w:rPr>
-        <w:t xml:space="preserve"> Some options might be the wxWidgets or QT graphics libraries.</w:t>
+        <w:t xml:space="preserve"> Some options might be the </w:t>
+      </w:r>
+      <w:proofErr w:type="spellStart"/>
+      <w:r>
+        <w:rPr>
+          <w:sz w:val="24"/>
+          <w:szCs w:val="24"/>
+        </w:rPr>
+        <w:t>wxWidgets</w:t>
+      </w:r>
+      <w:proofErr w:type="spellEnd"/>
+      <w:r>
+        <w:rPr>
+          <w:sz w:val="24"/>
+          <w:szCs w:val="24"/>
+        </w:rPr>
+        <w:t xml:space="preserve"> or QT graphics libraries.</w:t>
       </w:r>
     </w:p>
     <w:p>
@@ -1723,15 +1802,38 @@
           <w:sz w:val="24"/>
           <w:szCs w:val="24"/>
         </w:rPr>
-        <w:t>As a developer, I would my customer database to be easily scalable</w:t>
-      </w:r>
-      <w:r>
-        <w:rPr>
-          <w:sz w:val="24"/>
-          <w:szCs w:val="24"/>
-        </w:rPr>
-        <w:t xml:space="preserve"> to allow for growth and additional ATMs.</w:t>
-      </w:r>
+        <w:t xml:space="preserve">As a developer, I </w:t>
+      </w:r>
+      <w:r>
+        <w:rPr>
+          <w:sz w:val="24"/>
+          <w:szCs w:val="24"/>
+        </w:rPr>
+        <w:t>want</w:t>
+      </w:r>
+      <w:r>
+        <w:rPr>
+          <w:sz w:val="24"/>
+          <w:szCs w:val="24"/>
+        </w:rPr>
+        <w:t xml:space="preserve"> my customer database to be easily scalable</w:t>
+      </w:r>
+      <w:r>
+        <w:rPr>
+          <w:sz w:val="24"/>
+          <w:szCs w:val="24"/>
+        </w:rPr>
+        <w:t xml:space="preserve"> to allow for growth</w:t>
+      </w:r>
+      <w:r>
+        <w:rPr>
+          <w:sz w:val="24"/>
+          <w:szCs w:val="24"/>
+        </w:rPr>
+        <w:t>. The database system should be accessible from multiple ATMs without significantly increased response times.</w:t>
+      </w:r>
+      <w:bookmarkStart w:id="0" w:name="_GoBack"/>
+      <w:bookmarkEnd w:id="0"/>
     </w:p>
     <w:sectPr>
       <w:headerReference w:type="default" r:id="rId9"/>
@@ -1806,7 +1908,7 @@
           <w:rPr>
             <w:noProof/>
           </w:rPr>
-          <w:t>1</w:t>
+          <w:t>3</w:t>
         </w:r>
         <w:r>
           <w:rPr>
@@ -3142,6 +3244,7 @@
     <w:rsid w:val="00A23C4C"/>
     <w:rsid w:val="00A36B2C"/>
     <w:rsid w:val="00AA18B2"/>
+    <w:rsid w:val="00B56247"/>
     <w:rsid w:val="00D36F67"/>
   </w:rsids>
   <m:mathPr>
@@ -3918,7 +4021,7 @@
 </file>
 
 <file path=customXml/itemProps2.xml><?xml version="1.0" encoding="utf-8"?>
-<ds:datastoreItem xmlns:ds="http://schemas.openxmlformats.org/officeDocument/2006/customXml" ds:itemID="{EAEE83DA-CEF2-4D28-9BF2-EC2C5A0F840E}">
+<ds:datastoreItem xmlns:ds="http://schemas.openxmlformats.org/officeDocument/2006/customXml" ds:itemID="{3232906F-A1CA-4CAA-BBF9-206DE86E7C63}">
   <ds:schemaRefs>
     <ds:schemaRef ds:uri="http://schemas.openxmlformats.org/officeDocument/2006/bibliography"/>
   </ds:schemaRefs>

</xml_diff>

<commit_message>
Created backlog PDF for submission.
</commit_message>
<xml_diff>
--- a/doc/Project Backlog.docx
+++ b/doc/Project Backlog.docx
@@ -398,6 +398,8 @@
         <w:lastRenderedPageBreak/>
         <w:t>Problem Statement</w:t>
       </w:r>
+      <w:bookmarkStart w:id="0" w:name="_GoBack"/>
+      <w:bookmarkEnd w:id="0"/>
     </w:p>
     <w:p>
       <w:pPr>
@@ -1832,8 +1834,6 @@
         </w:rPr>
         <w:t>. The database system should be accessible from multiple ATMs without significantly increased response times.</w:t>
       </w:r>
-      <w:bookmarkStart w:id="0" w:name="_GoBack"/>
-      <w:bookmarkEnd w:id="0"/>
     </w:p>
     <w:sectPr>
       <w:headerReference w:type="default" r:id="rId9"/>
@@ -1960,7 +1960,7 @@
       <w:jc w:val="right"/>
     </w:pPr>
     <w:r>
-      <w:t>Goeckner, Rao, Reed, Smith</w:t>
+      <w:t>ATM 2.0</w:t>
     </w:r>
   </w:p>
 </w:hdr>
@@ -3246,6 +3246,7 @@
     <w:rsid w:val="00AA18B2"/>
     <w:rsid w:val="00B56247"/>
     <w:rsid w:val="00D36F67"/>
+    <w:rsid w:val="00EB01DB"/>
   </w:rsids>
   <m:mathPr>
     <m:mathFont m:val="Cambria Math"/>
@@ -4021,7 +4022,7 @@
 </file>
 
 <file path=customXml/itemProps2.xml><?xml version="1.0" encoding="utf-8"?>
-<ds:datastoreItem xmlns:ds="http://schemas.openxmlformats.org/officeDocument/2006/customXml" ds:itemID="{3232906F-A1CA-4CAA-BBF9-206DE86E7C63}">
+<ds:datastoreItem xmlns:ds="http://schemas.openxmlformats.org/officeDocument/2006/customXml" ds:itemID="{5FA1F2B0-331E-488F-A917-CB3113FC868F}">
   <ds:schemaRefs>
     <ds:schemaRef ds:uri="http://schemas.openxmlformats.org/officeDocument/2006/bibliography"/>
   </ds:schemaRefs>

</xml_diff>